<commit_message>
set primary key for database
</commit_message>
<xml_diff>
--- a/archive/DataPrep/ACT Math Sheets_v2_3_9_18/Lines.docx
+++ b/archive/DataPrep/ACT Math Sheets_v2_3_9_18/Lines.docx
@@ -1,6 +1,6 @@
 
 <file path=word/document.xml><?xml version="1.0" encoding="utf-8"?>
-<w:document xmlns:mo="http://schemas.microsoft.com/office/mac/office/2008/main" xmlns:ve="http://schemas.openxmlformats.org/markup-compatibility/2006" xmlns:mv="urn:schemas-microsoft-com:mac:vml" xmlns:o="urn:schemas-microsoft-com:office:office" xmlns:r="http://schemas.openxmlformats.org/officeDocument/2006/relationships" xmlns:m="http://schemas.openxmlformats.org/officeDocument/2006/math" xmlns:v="urn:schemas-microsoft-com:vml" xmlns:wp="http://schemas.openxmlformats.org/drawingml/2006/wordprocessingDrawing" xmlns:w10="urn:schemas-microsoft-com:office:word" xmlns:w="http://schemas.openxmlformats.org/wordprocessingml/2006/main" xmlns:wne="http://schemas.microsoft.com/office/word/2006/wordml">
+<w:document xmlns:wpc="http://schemas.microsoft.com/office/word/2010/wordprocessingCanvas" xmlns:mc="http://schemas.openxmlformats.org/markup-compatibility/2006" xmlns:o="urn:schemas-microsoft-com:office:office" xmlns:r="http://schemas.openxmlformats.org/officeDocument/2006/relationships" xmlns:m="http://schemas.openxmlformats.org/officeDocument/2006/math" xmlns:v="urn:schemas-microsoft-com:vml" xmlns:wp14="http://schemas.microsoft.com/office/word/2010/wordprocessingDrawing" xmlns:wp="http://schemas.openxmlformats.org/drawingml/2006/wordprocessingDrawing" xmlns:w10="urn:schemas-microsoft-com:office:word" xmlns:w="http://schemas.openxmlformats.org/wordprocessingml/2006/main" xmlns:w14="http://schemas.microsoft.com/office/word/2010/wordml" xmlns:w15="http://schemas.microsoft.com/office/word/2012/wordml" xmlns:wpg="http://schemas.microsoft.com/office/word/2010/wordprocessingGroup" xmlns:wpi="http://schemas.microsoft.com/office/word/2010/wordprocessingInk" xmlns:wne="http://schemas.microsoft.com/office/word/2006/wordml" xmlns:wps="http://schemas.microsoft.com/office/word/2010/wordprocessingShape" mc:Ignorable="w14 w15 wp14">
   <w:body>
     <w:p>
       <w:pPr>
@@ -16,7 +16,7 @@
           <w:sz w:val="40"/>
           <w:szCs w:val="40"/>
         </w:rPr>
-        <w:t>Lines-Graph/Solve</w:t>
+        <w:t>Lines</w:t>
       </w:r>
     </w:p>
     <w:p>
@@ -220,366 +220,6 @@
         </w:rPr>
         <w:t xml:space="preserve">8. Students studying motion observed a cart rolling at a constant rate along a straight line. The table below gives the distance, d feet, the cart was from a reference point at 1-second intervals from t = 0 seconds to t = 5 seconds. </w:t>
       </w:r>
-    </w:p>
-    <w:tbl>
-      <w:tblPr>
-        <w:tblStyle w:val="TableGrid"/>
-        <w:tblW w:w="0" w:type="auto"/>
-        <w:tblLook w:val="04A0"/>
-      </w:tblPr>
-      <w:tblGrid>
-        <w:gridCol w:w="1335"/>
-        <w:gridCol w:w="1335"/>
-        <w:gridCol w:w="1336"/>
-        <w:gridCol w:w="1336"/>
-        <w:gridCol w:w="1336"/>
-        <w:gridCol w:w="1336"/>
-        <w:gridCol w:w="1336"/>
-      </w:tblGrid>
-      <w:tr>
-        <w:tc>
-          <w:tcPr>
-            <w:tcW w:w="1335" w:type="dxa"/>
-          </w:tcPr>
-          <w:p>
-            <w:pPr>
-              <w:jc w:val="center"/>
-              <w:rPr>
-                <w:rFonts w:ascii="Times New Roman" w:hAnsi="Times New Roman" w:cs="Times New Roman"/>
-                <w:sz w:val="24"/>
-                <w:szCs w:val="24"/>
-              </w:rPr>
-            </w:pPr>
-            <w:r>
-              <w:rPr>
-                <w:rFonts w:ascii="Times New Roman" w:hAnsi="Times New Roman" w:cs="Times New Roman"/>
-                <w:sz w:val="24"/>
-                <w:szCs w:val="24"/>
-              </w:rPr>
-              <w:t>t</w:t>
-            </w:r>
-          </w:p>
-        </w:tc>
-        <w:tc>
-          <w:tcPr>
-            <w:tcW w:w="1335" w:type="dxa"/>
-          </w:tcPr>
-          <w:p>
-            <w:pPr>
-              <w:jc w:val="center"/>
-              <w:rPr>
-                <w:rFonts w:ascii="Times New Roman" w:hAnsi="Times New Roman" w:cs="Times New Roman"/>
-                <w:sz w:val="24"/>
-                <w:szCs w:val="24"/>
-              </w:rPr>
-            </w:pPr>
-            <w:r>
-              <w:rPr>
-                <w:rFonts w:ascii="Times New Roman" w:hAnsi="Times New Roman" w:cs="Times New Roman"/>
-                <w:sz w:val="24"/>
-                <w:szCs w:val="24"/>
-              </w:rPr>
-              <w:t>0</w:t>
-            </w:r>
-          </w:p>
-        </w:tc>
-        <w:tc>
-          <w:tcPr>
-            <w:tcW w:w="1336" w:type="dxa"/>
-          </w:tcPr>
-          <w:p>
-            <w:pPr>
-              <w:jc w:val="center"/>
-              <w:rPr>
-                <w:rFonts w:ascii="Times New Roman" w:hAnsi="Times New Roman" w:cs="Times New Roman"/>
-                <w:sz w:val="24"/>
-                <w:szCs w:val="24"/>
-              </w:rPr>
-            </w:pPr>
-            <w:r>
-              <w:rPr>
-                <w:rFonts w:ascii="Times New Roman" w:hAnsi="Times New Roman" w:cs="Times New Roman"/>
-                <w:sz w:val="24"/>
-                <w:szCs w:val="24"/>
-              </w:rPr>
-              <w:t>1</w:t>
-            </w:r>
-          </w:p>
-        </w:tc>
-        <w:tc>
-          <w:tcPr>
-            <w:tcW w:w="1336" w:type="dxa"/>
-          </w:tcPr>
-          <w:p>
-            <w:pPr>
-              <w:jc w:val="center"/>
-              <w:rPr>
-                <w:rFonts w:ascii="Times New Roman" w:hAnsi="Times New Roman" w:cs="Times New Roman"/>
-                <w:sz w:val="24"/>
-                <w:szCs w:val="24"/>
-              </w:rPr>
-            </w:pPr>
-            <w:r>
-              <w:rPr>
-                <w:rFonts w:ascii="Times New Roman" w:hAnsi="Times New Roman" w:cs="Times New Roman"/>
-                <w:sz w:val="24"/>
-                <w:szCs w:val="24"/>
-              </w:rPr>
-              <w:t>2</w:t>
-            </w:r>
-          </w:p>
-        </w:tc>
-        <w:tc>
-          <w:tcPr>
-            <w:tcW w:w="1336" w:type="dxa"/>
-          </w:tcPr>
-          <w:p>
-            <w:pPr>
-              <w:jc w:val="center"/>
-              <w:rPr>
-                <w:rFonts w:ascii="Times New Roman" w:hAnsi="Times New Roman" w:cs="Times New Roman"/>
-                <w:sz w:val="24"/>
-                <w:szCs w:val="24"/>
-              </w:rPr>
-            </w:pPr>
-            <w:r>
-              <w:rPr>
-                <w:rFonts w:ascii="Times New Roman" w:hAnsi="Times New Roman" w:cs="Times New Roman"/>
-                <w:sz w:val="24"/>
-                <w:szCs w:val="24"/>
-              </w:rPr>
-              <w:t>3</w:t>
-            </w:r>
-          </w:p>
-        </w:tc>
-        <w:tc>
-          <w:tcPr>
-            <w:tcW w:w="1336" w:type="dxa"/>
-          </w:tcPr>
-          <w:p>
-            <w:pPr>
-              <w:jc w:val="center"/>
-              <w:rPr>
-                <w:rFonts w:ascii="Times New Roman" w:hAnsi="Times New Roman" w:cs="Times New Roman"/>
-                <w:sz w:val="24"/>
-                <w:szCs w:val="24"/>
-              </w:rPr>
-            </w:pPr>
-            <w:r>
-              <w:rPr>
-                <w:rFonts w:ascii="Times New Roman" w:hAnsi="Times New Roman" w:cs="Times New Roman"/>
-                <w:sz w:val="24"/>
-                <w:szCs w:val="24"/>
-              </w:rPr>
-              <w:t>4</w:t>
-            </w:r>
-          </w:p>
-        </w:tc>
-        <w:tc>
-          <w:tcPr>
-            <w:tcW w:w="1336" w:type="dxa"/>
-          </w:tcPr>
-          <w:p>
-            <w:pPr>
-              <w:jc w:val="center"/>
-              <w:rPr>
-                <w:rFonts w:ascii="Times New Roman" w:hAnsi="Times New Roman" w:cs="Times New Roman"/>
-                <w:sz w:val="24"/>
-                <w:szCs w:val="24"/>
-              </w:rPr>
-            </w:pPr>
-            <w:r>
-              <w:rPr>
-                <w:rFonts w:ascii="Times New Roman" w:hAnsi="Times New Roman" w:cs="Times New Roman"/>
-                <w:sz w:val="24"/>
-                <w:szCs w:val="24"/>
-              </w:rPr>
-              <w:t>5</w:t>
-            </w:r>
-          </w:p>
-        </w:tc>
-      </w:tr>
-      <w:tr>
-        <w:tc>
-          <w:tcPr>
-            <w:tcW w:w="1335" w:type="dxa"/>
-          </w:tcPr>
-          <w:p>
-            <w:pPr>
-              <w:jc w:val="center"/>
-              <w:rPr>
-                <w:rFonts w:ascii="Times New Roman" w:hAnsi="Times New Roman" w:cs="Times New Roman"/>
-                <w:sz w:val="24"/>
-                <w:szCs w:val="24"/>
-              </w:rPr>
-            </w:pPr>
-            <w:r>
-              <w:rPr>
-                <w:rFonts w:ascii="Times New Roman" w:hAnsi="Times New Roman" w:cs="Times New Roman"/>
-                <w:sz w:val="24"/>
-                <w:szCs w:val="24"/>
-              </w:rPr>
-              <w:t>d</w:t>
-            </w:r>
-          </w:p>
-        </w:tc>
-        <w:tc>
-          <w:tcPr>
-            <w:tcW w:w="1335" w:type="dxa"/>
-          </w:tcPr>
-          <w:p>
-            <w:pPr>
-              <w:jc w:val="center"/>
-              <w:rPr>
-                <w:rFonts w:ascii="Times New Roman" w:hAnsi="Times New Roman" w:cs="Times New Roman"/>
-                <w:sz w:val="24"/>
-                <w:szCs w:val="24"/>
-              </w:rPr>
-            </w:pPr>
-            <w:r>
-              <w:rPr>
-                <w:rFonts w:ascii="Times New Roman" w:hAnsi="Times New Roman" w:cs="Times New Roman"/>
-                <w:sz w:val="24"/>
-                <w:szCs w:val="24"/>
-              </w:rPr>
-              <w:t>15</w:t>
-            </w:r>
-          </w:p>
-        </w:tc>
-        <w:tc>
-          <w:tcPr>
-            <w:tcW w:w="1336" w:type="dxa"/>
-          </w:tcPr>
-          <w:p>
-            <w:pPr>
-              <w:jc w:val="center"/>
-              <w:rPr>
-                <w:rFonts w:ascii="Times New Roman" w:hAnsi="Times New Roman" w:cs="Times New Roman"/>
-                <w:sz w:val="24"/>
-                <w:szCs w:val="24"/>
-              </w:rPr>
-            </w:pPr>
-            <w:r>
-              <w:rPr>
-                <w:rFonts w:ascii="Times New Roman" w:hAnsi="Times New Roman" w:cs="Times New Roman"/>
-                <w:sz w:val="24"/>
-                <w:szCs w:val="24"/>
-              </w:rPr>
-              <w:t>18</w:t>
-            </w:r>
-          </w:p>
-        </w:tc>
-        <w:tc>
-          <w:tcPr>
-            <w:tcW w:w="1336" w:type="dxa"/>
-          </w:tcPr>
-          <w:p>
-            <w:pPr>
-              <w:jc w:val="center"/>
-              <w:rPr>
-                <w:rFonts w:ascii="Times New Roman" w:hAnsi="Times New Roman" w:cs="Times New Roman"/>
-                <w:sz w:val="24"/>
-                <w:szCs w:val="24"/>
-              </w:rPr>
-            </w:pPr>
-            <w:r>
-              <w:rPr>
-                <w:rFonts w:ascii="Times New Roman" w:hAnsi="Times New Roman" w:cs="Times New Roman"/>
-                <w:sz w:val="24"/>
-                <w:szCs w:val="24"/>
-              </w:rPr>
-              <w:t>21</w:t>
-            </w:r>
-          </w:p>
-        </w:tc>
-        <w:tc>
-          <w:tcPr>
-            <w:tcW w:w="1336" w:type="dxa"/>
-          </w:tcPr>
-          <w:p>
-            <w:pPr>
-              <w:jc w:val="center"/>
-              <w:rPr>
-                <w:rFonts w:ascii="Times New Roman" w:hAnsi="Times New Roman" w:cs="Times New Roman"/>
-                <w:sz w:val="24"/>
-                <w:szCs w:val="24"/>
-              </w:rPr>
-            </w:pPr>
-            <w:r>
-              <w:rPr>
-                <w:rFonts w:ascii="Times New Roman" w:hAnsi="Times New Roman" w:cs="Times New Roman"/>
-                <w:sz w:val="24"/>
-                <w:szCs w:val="24"/>
-              </w:rPr>
-              <w:t>24</w:t>
-            </w:r>
-          </w:p>
-        </w:tc>
-        <w:tc>
-          <w:tcPr>
-            <w:tcW w:w="1336" w:type="dxa"/>
-          </w:tcPr>
-          <w:p>
-            <w:pPr>
-              <w:jc w:val="center"/>
-              <w:rPr>
-                <w:rFonts w:ascii="Times New Roman" w:hAnsi="Times New Roman" w:cs="Times New Roman"/>
-                <w:sz w:val="24"/>
-                <w:szCs w:val="24"/>
-              </w:rPr>
-            </w:pPr>
-            <w:r>
-              <w:rPr>
-                <w:rFonts w:ascii="Times New Roman" w:hAnsi="Times New Roman" w:cs="Times New Roman"/>
-                <w:sz w:val="24"/>
-                <w:szCs w:val="24"/>
-              </w:rPr>
-              <w:t>27</w:t>
-            </w:r>
-          </w:p>
-        </w:tc>
-        <w:tc>
-          <w:tcPr>
-            <w:tcW w:w="1336" w:type="dxa"/>
-          </w:tcPr>
-          <w:p>
-            <w:pPr>
-              <w:jc w:val="center"/>
-              <w:rPr>
-                <w:rFonts w:ascii="Times New Roman" w:hAnsi="Times New Roman" w:cs="Times New Roman"/>
-                <w:sz w:val="24"/>
-                <w:szCs w:val="24"/>
-              </w:rPr>
-            </w:pPr>
-            <w:r>
-              <w:rPr>
-                <w:rFonts w:ascii="Times New Roman" w:hAnsi="Times New Roman" w:cs="Times New Roman"/>
-                <w:sz w:val="24"/>
-                <w:szCs w:val="24"/>
-              </w:rPr>
-              <w:t>30</w:t>
-            </w:r>
-          </w:p>
-        </w:tc>
-      </w:tr>
-    </w:tbl>
-    <w:p>
-      <w:pPr>
-        <w:rPr>
-          <w:rFonts w:ascii="Times New Roman" w:hAnsi="Times New Roman" w:cs="Times New Roman"/>
-          <w:sz w:val="24"/>
-          <w:szCs w:val="24"/>
-        </w:rPr>
-      </w:pPr>
-    </w:p>
-    <w:p>
-      <w:pPr>
-        <w:rPr>
-          <w:rFonts w:ascii="Times New Roman" w:hAnsi="Times New Roman" w:cs="Times New Roman"/>
-          <w:sz w:val="24"/>
-          <w:szCs w:val="24"/>
-        </w:rPr>
-      </w:pPr>
       <w:r>
         <w:rPr>
           <w:rFonts w:ascii="Times New Roman" w:hAnsi="Times New Roman" w:cs="Times New Roman"/>
@@ -587,6 +227,24 @@
           <w:szCs w:val="24"/>
         </w:rPr>
         <w:t>Which of the following equations represents this relationship between d and t?</w:t>
+      </w:r>
+    </w:p>
+    <w:p>
+      <w:pPr>
+        <w:rPr>
+          <w:rFonts w:ascii="Times New Roman" w:hAnsi="Times New Roman" w:cs="Times New Roman"/>
+          <w:sz w:val="24"/>
+          <w:szCs w:val="24"/>
+        </w:rPr>
+      </w:pPr>
+      <w:r>
+        <w:rPr>
+          <w:rFonts w:ascii="Times New Roman" w:hAnsi="Times New Roman" w:cs="Times New Roman"/>
+          <w:sz w:val="24"/>
+          <w:szCs w:val="24"/>
+          <w:highlight w:val="yellow"/>
+        </w:rPr>
+        <w:t>PICTURE</w:t>
       </w:r>
     </w:p>
     <w:p>
@@ -795,6 +453,7 @@
           <w:sz w:val="24"/>
           <w:szCs w:val="24"/>
         </w:rPr>
+        <w:lastRenderedPageBreak/>
         <w:t>H. y = -½ x + 4</w:t>
       </w:r>
     </w:p>
@@ -1035,6 +694,100 @@
         </w:rPr>
         <w:t xml:space="preserve">? </w:t>
       </w:r>
+    </w:p>
+    <w:p>
+      <w:pPr>
+        <w:rPr>
+          <w:rFonts w:ascii="Times New Roman" w:hAnsi="Times New Roman" w:cs="Times New Roman"/>
+          <w:sz w:val="24"/>
+          <w:szCs w:val="24"/>
+        </w:rPr>
+      </w:pPr>
+      <w:r>
+        <w:rPr>
+          <w:rFonts w:ascii="Times New Roman" w:hAnsi="Times New Roman" w:cs="Times New Roman"/>
+          <w:sz w:val="24"/>
+          <w:szCs w:val="24"/>
+        </w:rPr>
+        <w:t>A. 5/6</w:t>
+      </w:r>
+    </w:p>
+    <w:p>
+      <w:pPr>
+        <w:rPr>
+          <w:rFonts w:ascii="Times New Roman" w:hAnsi="Times New Roman" w:cs="Times New Roman"/>
+          <w:sz w:val="24"/>
+          <w:szCs w:val="24"/>
+        </w:rPr>
+      </w:pPr>
+      <w:r>
+        <w:rPr>
+          <w:rFonts w:ascii="Times New Roman" w:hAnsi="Times New Roman" w:cs="Times New Roman"/>
+          <w:sz w:val="24"/>
+          <w:szCs w:val="24"/>
+        </w:rPr>
+        <w:t>B. 8/3</w:t>
+      </w:r>
+    </w:p>
+    <w:p>
+      <w:pPr>
+        <w:rPr>
+          <w:rFonts w:ascii="Times New Roman" w:hAnsi="Times New Roman" w:cs="Times New Roman"/>
+          <w:sz w:val="24"/>
+          <w:szCs w:val="24"/>
+        </w:rPr>
+      </w:pPr>
+      <w:r>
+        <w:rPr>
+          <w:rFonts w:ascii="Times New Roman" w:hAnsi="Times New Roman" w:cs="Times New Roman"/>
+          <w:sz w:val="24"/>
+          <w:szCs w:val="24"/>
+        </w:rPr>
+        <w:t>C. 3</w:t>
+      </w:r>
+    </w:p>
+    <w:p>
+      <w:pPr>
+        <w:rPr>
+          <w:rFonts w:ascii="Times New Roman" w:hAnsi="Times New Roman" w:cs="Times New Roman"/>
+          <w:sz w:val="24"/>
+          <w:szCs w:val="24"/>
+        </w:rPr>
+      </w:pPr>
+      <w:r>
+        <w:rPr>
+          <w:rFonts w:ascii="Times New Roman" w:hAnsi="Times New Roman" w:cs="Times New Roman"/>
+          <w:sz w:val="24"/>
+          <w:szCs w:val="24"/>
+        </w:rPr>
+        <w:t>D. 10/3</w:t>
+      </w:r>
+    </w:p>
+    <w:p>
+      <w:pPr>
+        <w:rPr>
+          <w:rFonts w:ascii="Times New Roman" w:hAnsi="Times New Roman" w:cs="Times New Roman"/>
+          <w:sz w:val="24"/>
+          <w:szCs w:val="24"/>
+        </w:rPr>
+      </w:pPr>
+      <w:r>
+        <w:rPr>
+          <w:rFonts w:ascii="Times New Roman" w:hAnsi="Times New Roman" w:cs="Times New Roman"/>
+          <w:sz w:val="24"/>
+          <w:szCs w:val="24"/>
+        </w:rPr>
+        <w:t>E. 4</w:t>
+      </w:r>
+    </w:p>
+    <w:p>
+      <w:pPr>
+        <w:rPr>
+          <w:rFonts w:ascii="Times New Roman" w:hAnsi="Times New Roman" w:cs="Times New Roman"/>
+          <w:sz w:val="24"/>
+          <w:szCs w:val="24"/>
+        </w:rPr>
+      </w:pPr>
       <w:r>
         <w:rPr>
           <w:rFonts w:ascii="Times New Roman" w:hAnsi="Times New Roman" w:cs="Times New Roman"/>
@@ -1050,91 +803,6 @@
       <w:pPr>
         <w:rPr>
           <w:rFonts w:ascii="Times New Roman" w:hAnsi="Times New Roman" w:cs="Times New Roman"/>
-          <w:sz w:val="24"/>
-          <w:szCs w:val="24"/>
-        </w:rPr>
-      </w:pPr>
-      <w:r>
-        <w:rPr>
-          <w:rFonts w:ascii="Times New Roman" w:hAnsi="Times New Roman" w:cs="Times New Roman"/>
-          <w:sz w:val="24"/>
-          <w:szCs w:val="24"/>
-        </w:rPr>
-        <w:t>A. 5/6</w:t>
-      </w:r>
-    </w:p>
-    <w:p>
-      <w:pPr>
-        <w:rPr>
-          <w:rFonts w:ascii="Times New Roman" w:hAnsi="Times New Roman" w:cs="Times New Roman"/>
-          <w:sz w:val="24"/>
-          <w:szCs w:val="24"/>
-        </w:rPr>
-      </w:pPr>
-      <w:r>
-        <w:rPr>
-          <w:rFonts w:ascii="Times New Roman" w:hAnsi="Times New Roman" w:cs="Times New Roman"/>
-          <w:sz w:val="24"/>
-          <w:szCs w:val="24"/>
-        </w:rPr>
-        <w:t>B. 8/3</w:t>
-      </w:r>
-    </w:p>
-    <w:p>
-      <w:pPr>
-        <w:rPr>
-          <w:rFonts w:ascii="Times New Roman" w:hAnsi="Times New Roman" w:cs="Times New Roman"/>
-          <w:sz w:val="24"/>
-          <w:szCs w:val="24"/>
-        </w:rPr>
-      </w:pPr>
-      <w:r>
-        <w:rPr>
-          <w:rFonts w:ascii="Times New Roman" w:hAnsi="Times New Roman" w:cs="Times New Roman"/>
-          <w:sz w:val="24"/>
-          <w:szCs w:val="24"/>
-        </w:rPr>
-        <w:t>C. 3</w:t>
-      </w:r>
-    </w:p>
-    <w:p>
-      <w:pPr>
-        <w:rPr>
-          <w:rFonts w:ascii="Times New Roman" w:hAnsi="Times New Roman" w:cs="Times New Roman"/>
-          <w:sz w:val="24"/>
-          <w:szCs w:val="24"/>
-        </w:rPr>
-      </w:pPr>
-      <w:r>
-        <w:rPr>
-          <w:rFonts w:ascii="Times New Roman" w:hAnsi="Times New Roman" w:cs="Times New Roman"/>
-          <w:sz w:val="24"/>
-          <w:szCs w:val="24"/>
-        </w:rPr>
-        <w:t>D. 10/3</w:t>
-      </w:r>
-    </w:p>
-    <w:p>
-      <w:pPr>
-        <w:rPr>
-          <w:rFonts w:ascii="Times New Roman" w:hAnsi="Times New Roman" w:cs="Times New Roman"/>
-          <w:sz w:val="24"/>
-          <w:szCs w:val="24"/>
-        </w:rPr>
-      </w:pPr>
-      <w:r>
-        <w:rPr>
-          <w:rFonts w:ascii="Times New Roman" w:hAnsi="Times New Roman" w:cs="Times New Roman"/>
-          <w:sz w:val="24"/>
-          <w:szCs w:val="24"/>
-        </w:rPr>
-        <w:t>E. 4</w:t>
-      </w:r>
-    </w:p>
-    <w:p>
-      <w:pPr>
-        <w:rPr>
-          <w:rFonts w:ascii="Times New Roman" w:hAnsi="Times New Roman" w:cs="Times New Roman"/>
           <w:b/>
           <w:sz w:val="24"/>
           <w:szCs w:val="24"/>
@@ -1208,7 +876,7 @@
           <w:sz w:val="24"/>
           <w:szCs w:val="24"/>
         </w:rPr>
-        <w:t>F. (2/</w:t>
+        <w:t>F. (2/3</w:t>
       </w:r>
       <w:proofErr w:type="gramStart"/>
       <w:r>
@@ -1217,7 +885,7 @@
           <w:sz w:val="24"/>
           <w:szCs w:val="24"/>
         </w:rPr>
-        <w:t>3)n</w:t>
+        <w:t>)n</w:t>
       </w:r>
       <w:proofErr w:type="gramEnd"/>
     </w:p>
@@ -1235,7 +903,7 @@
           <w:sz w:val="24"/>
           <w:szCs w:val="24"/>
         </w:rPr>
-        <w:t>G. (3/</w:t>
+        <w:t>G. (3/2</w:t>
       </w:r>
       <w:proofErr w:type="gramStart"/>
       <w:r>
@@ -1244,7 +912,7 @@
           <w:sz w:val="24"/>
           <w:szCs w:val="24"/>
         </w:rPr>
-        <w:t>2)n</w:t>
+        <w:t>)n</w:t>
       </w:r>
       <w:proofErr w:type="gramEnd"/>
     </w:p>
@@ -1478,7 +1146,25 @@
           <w:sz w:val="24"/>
           <w:szCs w:val="24"/>
         </w:rPr>
-        <w:t>, if any, such that any line through the points (3,7) and (3,</w:t>
+        <w:t>, if any, such that any line through the points (3</w:t>
+      </w:r>
+      <w:proofErr w:type="gramStart"/>
+      <w:r>
+        <w:rPr>
+          <w:rFonts w:ascii="Times New Roman" w:hAnsi="Times New Roman" w:cs="Times New Roman"/>
+          <w:sz w:val="24"/>
+          <w:szCs w:val="24"/>
+        </w:rPr>
+        <w:t>,7</w:t>
+      </w:r>
+      <w:proofErr w:type="gramEnd"/>
+      <w:r>
+        <w:rPr>
+          <w:rFonts w:ascii="Times New Roman" w:hAnsi="Times New Roman" w:cs="Times New Roman"/>
+          <w:sz w:val="24"/>
+          <w:szCs w:val="24"/>
+        </w:rPr>
+        <w:t>) and (3,</w:t>
       </w:r>
       <w:r>
         <w:rPr>
@@ -1504,19 +1190,9 @@
           <w:sz w:val="24"/>
           <w:szCs w:val="24"/>
         </w:rPr>
-        <w:t>x</w:t>
-      </w:r>
-      <w:proofErr w:type="gramStart"/>
-      <w:r>
-        <w:rPr>
-          <w:rFonts w:ascii="Times New Roman" w:hAnsi="Times New Roman" w:cs="Times New Roman"/>
-          <w:sz w:val="24"/>
-          <w:szCs w:val="24"/>
-        </w:rPr>
-        <w:t>,y</w:t>
+        <w:t>x,y</w:t>
       </w:r>
       <w:proofErr w:type="spellEnd"/>
-      <w:proofErr w:type="gramEnd"/>
       <w:r>
         <w:rPr>
           <w:rFonts w:ascii="Times New Roman" w:hAnsi="Times New Roman" w:cs="Times New Roman"/>
@@ -2138,31 +1814,29 @@
         </w:rPr>
         <w:t>12. The table below gives the total charge to rent a moving truck from each of 2 movers for various numbers of miles. For what number of miles would the total charge for renting a moving truck from Ronnie’s?</w:t>
       </w:r>
-    </w:p>
-    <w:p>
-      <w:pPr>
+      <w:r>
+        <w:rPr>
+          <w:rFonts w:ascii="Times New Roman" w:hAnsi="Times New Roman" w:cs="Times New Roman"/>
+          <w:sz w:val="24"/>
+          <w:szCs w:val="24"/>
+        </w:rPr>
+        <w:t xml:space="preserve"> </w:t>
+      </w:r>
+      <w:r>
+        <w:rPr>
+          <w:rFonts w:ascii="Times New Roman" w:hAnsi="Times New Roman" w:cs="Times New Roman"/>
+          <w:sz w:val="24"/>
+          <w:szCs w:val="24"/>
+        </w:rPr>
+        <w:t xml:space="preserve">(Note: There is a linear relationship between the number of miles and the total charge for both Ben’s and Ronnie’s) </w:t>
+      </w:r>
+      <w:r>
         <w:rPr>
           <w:rFonts w:ascii="Times New Roman" w:hAnsi="Times New Roman" w:cs="Times New Roman"/>
           <w:sz w:val="24"/>
           <w:szCs w:val="24"/>
           <w:highlight w:val="yellow"/>
         </w:rPr>
-      </w:pPr>
-      <w:r>
-        <w:rPr>
-          <w:rFonts w:ascii="Times New Roman" w:hAnsi="Times New Roman" w:cs="Times New Roman"/>
-          <w:sz w:val="24"/>
-          <w:szCs w:val="24"/>
-        </w:rPr>
-        <w:t xml:space="preserve">(Note: There is a linear relationship between the number of miles and the total charge for both Ben’s and Ronnie’s) </w:t>
-      </w:r>
-      <w:r>
-        <w:rPr>
-          <w:rFonts w:ascii="Times New Roman" w:hAnsi="Times New Roman" w:cs="Times New Roman"/>
-          <w:sz w:val="24"/>
-          <w:szCs w:val="24"/>
-          <w:highlight w:val="yellow"/>
-        </w:rPr>
         <w:t>[PICTURE]</w:t>
       </w:r>
     </w:p>
@@ -2277,376 +1951,6 @@
         <w:t>41. The table below gives the weights, rounded to the nearest pound, at birth an at 1 year for 5 boys. A researcher models these weights as a linear function where the weight at 1 year is dependent on the weight at birth. Among the following models, which is the best?</w:t>
       </w:r>
     </w:p>
-    <w:tbl>
-      <w:tblPr>
-        <w:tblStyle w:val="TableGrid"/>
-        <w:tblW w:w="0" w:type="auto"/>
-        <w:tblLook w:val="04A0"/>
-      </w:tblPr>
-      <w:tblGrid>
-        <w:gridCol w:w="3116"/>
-        <w:gridCol w:w="3117"/>
-        <w:gridCol w:w="3117"/>
-      </w:tblGrid>
-      <w:tr>
-        <w:tc>
-          <w:tcPr>
-            <w:tcW w:w="3116" w:type="dxa"/>
-          </w:tcPr>
-          <w:p>
-            <w:pPr>
-              <w:jc w:val="center"/>
-              <w:rPr>
-                <w:rFonts w:ascii="Times New Roman" w:hAnsi="Times New Roman" w:cs="Times New Roman"/>
-                <w:sz w:val="24"/>
-                <w:szCs w:val="24"/>
-              </w:rPr>
-            </w:pPr>
-            <w:r>
-              <w:rPr>
-                <w:rFonts w:ascii="Times New Roman" w:hAnsi="Times New Roman" w:cs="Times New Roman"/>
-                <w:sz w:val="24"/>
-                <w:szCs w:val="24"/>
-              </w:rPr>
-              <w:t>Name</w:t>
-            </w:r>
-          </w:p>
-        </w:tc>
-        <w:tc>
-          <w:tcPr>
-            <w:tcW w:w="3117" w:type="dxa"/>
-          </w:tcPr>
-          <w:p>
-            <w:pPr>
-              <w:jc w:val="center"/>
-              <w:rPr>
-                <w:rFonts w:ascii="Times New Roman" w:hAnsi="Times New Roman" w:cs="Times New Roman"/>
-                <w:sz w:val="24"/>
-                <w:szCs w:val="24"/>
-              </w:rPr>
-            </w:pPr>
-            <w:r>
-              <w:rPr>
-                <w:rFonts w:ascii="Times New Roman" w:hAnsi="Times New Roman" w:cs="Times New Roman"/>
-                <w:sz w:val="24"/>
-                <w:szCs w:val="24"/>
-              </w:rPr>
-              <w:t>Weight at Birth (x pounds)</w:t>
-            </w:r>
-          </w:p>
-        </w:tc>
-        <w:tc>
-          <w:tcPr>
-            <w:tcW w:w="3117" w:type="dxa"/>
-          </w:tcPr>
-          <w:p>
-            <w:pPr>
-              <w:jc w:val="center"/>
-              <w:rPr>
-                <w:rFonts w:ascii="Times New Roman" w:hAnsi="Times New Roman" w:cs="Times New Roman"/>
-                <w:sz w:val="24"/>
-                <w:szCs w:val="24"/>
-              </w:rPr>
-            </w:pPr>
-            <w:r>
-              <w:rPr>
-                <w:rFonts w:ascii="Times New Roman" w:hAnsi="Times New Roman" w:cs="Times New Roman"/>
-                <w:sz w:val="24"/>
-                <w:szCs w:val="24"/>
-              </w:rPr>
-              <w:t>Weight at 1 year (y pounds)</w:t>
-            </w:r>
-          </w:p>
-        </w:tc>
-      </w:tr>
-      <w:tr>
-        <w:tc>
-          <w:tcPr>
-            <w:tcW w:w="3116" w:type="dxa"/>
-          </w:tcPr>
-          <w:p>
-            <w:pPr>
-              <w:jc w:val="center"/>
-              <w:rPr>
-                <w:rFonts w:ascii="Times New Roman" w:hAnsi="Times New Roman" w:cs="Times New Roman"/>
-                <w:sz w:val="24"/>
-                <w:szCs w:val="24"/>
-              </w:rPr>
-            </w:pPr>
-            <w:r>
-              <w:rPr>
-                <w:rFonts w:ascii="Times New Roman" w:hAnsi="Times New Roman" w:cs="Times New Roman"/>
-                <w:sz w:val="24"/>
-                <w:szCs w:val="24"/>
-              </w:rPr>
-              <w:t>Aiden</w:t>
-            </w:r>
-          </w:p>
-          <w:p>
-            <w:pPr>
-              <w:jc w:val="center"/>
-              <w:rPr>
-                <w:rFonts w:ascii="Times New Roman" w:hAnsi="Times New Roman" w:cs="Times New Roman"/>
-                <w:sz w:val="24"/>
-                <w:szCs w:val="24"/>
-              </w:rPr>
-            </w:pPr>
-            <w:r>
-              <w:rPr>
-                <w:rFonts w:ascii="Times New Roman" w:hAnsi="Times New Roman" w:cs="Times New Roman"/>
-                <w:sz w:val="24"/>
-                <w:szCs w:val="24"/>
-              </w:rPr>
-              <w:t>Clark</w:t>
-            </w:r>
-          </w:p>
-          <w:p>
-            <w:pPr>
-              <w:jc w:val="center"/>
-              <w:rPr>
-                <w:rFonts w:ascii="Times New Roman" w:hAnsi="Times New Roman" w:cs="Times New Roman"/>
-                <w:sz w:val="24"/>
-                <w:szCs w:val="24"/>
-              </w:rPr>
-            </w:pPr>
-            <w:r>
-              <w:rPr>
-                <w:rFonts w:ascii="Times New Roman" w:hAnsi="Times New Roman" w:cs="Times New Roman"/>
-                <w:sz w:val="24"/>
-                <w:szCs w:val="24"/>
-              </w:rPr>
-              <w:t>Graham</w:t>
-            </w:r>
-          </w:p>
-          <w:p>
-            <w:pPr>
-              <w:jc w:val="center"/>
-              <w:rPr>
-                <w:rFonts w:ascii="Times New Roman" w:hAnsi="Times New Roman" w:cs="Times New Roman"/>
-                <w:sz w:val="24"/>
-                <w:szCs w:val="24"/>
-              </w:rPr>
-            </w:pPr>
-            <w:r>
-              <w:rPr>
-                <w:rFonts w:ascii="Times New Roman" w:hAnsi="Times New Roman" w:cs="Times New Roman"/>
-                <w:sz w:val="24"/>
-                <w:szCs w:val="24"/>
-              </w:rPr>
-              <w:t>Johan</w:t>
-            </w:r>
-          </w:p>
-          <w:p>
-            <w:pPr>
-              <w:jc w:val="center"/>
-              <w:rPr>
-                <w:rFonts w:ascii="Times New Roman" w:hAnsi="Times New Roman" w:cs="Times New Roman"/>
-                <w:sz w:val="24"/>
-                <w:szCs w:val="24"/>
-              </w:rPr>
-            </w:pPr>
-            <w:r>
-              <w:rPr>
-                <w:rFonts w:ascii="Times New Roman" w:hAnsi="Times New Roman" w:cs="Times New Roman"/>
-                <w:sz w:val="24"/>
-                <w:szCs w:val="24"/>
-              </w:rPr>
-              <w:t>Owen</w:t>
-            </w:r>
-          </w:p>
-        </w:tc>
-        <w:tc>
-          <w:tcPr>
-            <w:tcW w:w="3117" w:type="dxa"/>
-          </w:tcPr>
-          <w:p>
-            <w:pPr>
-              <w:jc w:val="center"/>
-              <w:rPr>
-                <w:rFonts w:ascii="Times New Roman" w:hAnsi="Times New Roman" w:cs="Times New Roman"/>
-                <w:sz w:val="24"/>
-                <w:szCs w:val="24"/>
-              </w:rPr>
-            </w:pPr>
-            <w:r>
-              <w:rPr>
-                <w:rFonts w:ascii="Times New Roman" w:hAnsi="Times New Roman" w:cs="Times New Roman"/>
-                <w:sz w:val="24"/>
-                <w:szCs w:val="24"/>
-              </w:rPr>
-              <w:t>6</w:t>
-            </w:r>
-          </w:p>
-          <w:p>
-            <w:pPr>
-              <w:jc w:val="center"/>
-              <w:rPr>
-                <w:rFonts w:ascii="Times New Roman" w:hAnsi="Times New Roman" w:cs="Times New Roman"/>
-                <w:sz w:val="24"/>
-                <w:szCs w:val="24"/>
-              </w:rPr>
-            </w:pPr>
-            <w:r>
-              <w:rPr>
-                <w:rFonts w:ascii="Times New Roman" w:hAnsi="Times New Roman" w:cs="Times New Roman"/>
-                <w:sz w:val="24"/>
-                <w:szCs w:val="24"/>
-              </w:rPr>
-              <w:t>5</w:t>
-            </w:r>
-          </w:p>
-          <w:p>
-            <w:pPr>
-              <w:jc w:val="center"/>
-              <w:rPr>
-                <w:rFonts w:ascii="Times New Roman" w:hAnsi="Times New Roman" w:cs="Times New Roman"/>
-                <w:sz w:val="24"/>
-                <w:szCs w:val="24"/>
-              </w:rPr>
-            </w:pPr>
-            <w:r>
-              <w:rPr>
-                <w:rFonts w:ascii="Times New Roman" w:hAnsi="Times New Roman" w:cs="Times New Roman"/>
-                <w:sz w:val="24"/>
-                <w:szCs w:val="24"/>
-              </w:rPr>
-              <w:t>8</w:t>
-            </w:r>
-          </w:p>
-          <w:p>
-            <w:pPr>
-              <w:jc w:val="center"/>
-              <w:rPr>
-                <w:rFonts w:ascii="Times New Roman" w:hAnsi="Times New Roman" w:cs="Times New Roman"/>
-                <w:sz w:val="24"/>
-                <w:szCs w:val="24"/>
-              </w:rPr>
-            </w:pPr>
-            <w:r>
-              <w:rPr>
-                <w:rFonts w:ascii="Times New Roman" w:hAnsi="Times New Roman" w:cs="Times New Roman"/>
-                <w:sz w:val="24"/>
-                <w:szCs w:val="24"/>
-              </w:rPr>
-              <w:t>10</w:t>
-            </w:r>
-          </w:p>
-          <w:p>
-            <w:pPr>
-              <w:jc w:val="center"/>
-              <w:rPr>
-                <w:rFonts w:ascii="Times New Roman" w:hAnsi="Times New Roman" w:cs="Times New Roman"/>
-                <w:sz w:val="24"/>
-                <w:szCs w:val="24"/>
-              </w:rPr>
-            </w:pPr>
-            <w:r>
-              <w:rPr>
-                <w:rFonts w:ascii="Times New Roman" w:hAnsi="Times New Roman" w:cs="Times New Roman"/>
-                <w:sz w:val="24"/>
-                <w:szCs w:val="24"/>
-              </w:rPr>
-              <w:t>9</w:t>
-            </w:r>
-          </w:p>
-        </w:tc>
-        <w:tc>
-          <w:tcPr>
-            <w:tcW w:w="3117" w:type="dxa"/>
-          </w:tcPr>
-          <w:p>
-            <w:pPr>
-              <w:jc w:val="center"/>
-              <w:rPr>
-                <w:rFonts w:ascii="Times New Roman" w:hAnsi="Times New Roman" w:cs="Times New Roman"/>
-                <w:sz w:val="24"/>
-                <w:szCs w:val="24"/>
-              </w:rPr>
-            </w:pPr>
-            <w:r>
-              <w:rPr>
-                <w:rFonts w:ascii="Times New Roman" w:hAnsi="Times New Roman" w:cs="Times New Roman"/>
-                <w:sz w:val="24"/>
-                <w:szCs w:val="24"/>
-              </w:rPr>
-              <w:t>17</w:t>
-            </w:r>
-          </w:p>
-          <w:p>
-            <w:pPr>
-              <w:jc w:val="center"/>
-              <w:rPr>
-                <w:rFonts w:ascii="Times New Roman" w:hAnsi="Times New Roman" w:cs="Times New Roman"/>
-                <w:sz w:val="24"/>
-                <w:szCs w:val="24"/>
-              </w:rPr>
-            </w:pPr>
-            <w:r>
-              <w:rPr>
-                <w:rFonts w:ascii="Times New Roman" w:hAnsi="Times New Roman" w:cs="Times New Roman"/>
-                <w:sz w:val="24"/>
-                <w:szCs w:val="24"/>
-              </w:rPr>
-              <w:t>16</w:t>
-            </w:r>
-          </w:p>
-          <w:p>
-            <w:pPr>
-              <w:jc w:val="center"/>
-              <w:rPr>
-                <w:rFonts w:ascii="Times New Roman" w:hAnsi="Times New Roman" w:cs="Times New Roman"/>
-                <w:sz w:val="24"/>
-                <w:szCs w:val="24"/>
-              </w:rPr>
-            </w:pPr>
-            <w:r>
-              <w:rPr>
-                <w:rFonts w:ascii="Times New Roman" w:hAnsi="Times New Roman" w:cs="Times New Roman"/>
-                <w:sz w:val="24"/>
-                <w:szCs w:val="24"/>
-              </w:rPr>
-              <w:t>24</w:t>
-            </w:r>
-          </w:p>
-          <w:p>
-            <w:pPr>
-              <w:jc w:val="center"/>
-              <w:rPr>
-                <w:rFonts w:ascii="Times New Roman" w:hAnsi="Times New Roman" w:cs="Times New Roman"/>
-                <w:sz w:val="24"/>
-                <w:szCs w:val="24"/>
-              </w:rPr>
-            </w:pPr>
-            <w:r>
-              <w:rPr>
-                <w:rFonts w:ascii="Times New Roman" w:hAnsi="Times New Roman" w:cs="Times New Roman"/>
-                <w:sz w:val="24"/>
-                <w:szCs w:val="24"/>
-              </w:rPr>
-              <w:t>30</w:t>
-            </w:r>
-          </w:p>
-          <w:p>
-            <w:pPr>
-              <w:jc w:val="center"/>
-              <w:rPr>
-                <w:rFonts w:ascii="Times New Roman" w:hAnsi="Times New Roman" w:cs="Times New Roman"/>
-                <w:sz w:val="24"/>
-                <w:szCs w:val="24"/>
-              </w:rPr>
-            </w:pPr>
-            <w:r>
-              <w:rPr>
-                <w:rFonts w:ascii="Times New Roman" w:hAnsi="Times New Roman" w:cs="Times New Roman"/>
-                <w:sz w:val="24"/>
-                <w:szCs w:val="24"/>
-              </w:rPr>
-              <w:t>26</w:t>
-            </w:r>
-          </w:p>
-        </w:tc>
-      </w:tr>
-    </w:tbl>
     <w:p>
       <w:pPr>
         <w:rPr>
@@ -3094,7 +2398,23 @@
           <w:sz w:val="24"/>
           <w:szCs w:val="24"/>
         </w:rPr>
-        <w:t>) coordinate plane models the equation for positive values of x and y. Which one?</w:t>
+        <w:t xml:space="preserve">) coordinate plane models the equation </w:t>
+      </w:r>
+      <w:r>
+        <w:rPr>
+          <w:rFonts w:ascii="Times New Roman" w:hAnsi="Times New Roman" w:cs="Times New Roman"/>
+          <w:sz w:val="24"/>
+          <w:szCs w:val="24"/>
+        </w:rPr>
+        <w:t xml:space="preserve">for positive values of x and y. </w:t>
+      </w:r>
+      <w:r>
+        <w:rPr>
+          <w:rFonts w:ascii="Times New Roman" w:hAnsi="Times New Roman" w:cs="Times New Roman"/>
+          <w:sz w:val="24"/>
+          <w:szCs w:val="24"/>
+        </w:rPr>
+        <w:t>Which one?</w:t>
       </w:r>
     </w:p>
     <w:p>
@@ -3118,142 +2438,144 @@
           <w:rFonts w:ascii="Times New Roman" w:hAnsi="Times New Roman" w:cs="Times New Roman"/>
           <w:sz w:val="24"/>
           <w:szCs w:val="24"/>
+        </w:rPr>
+        <w:t>Image</w:t>
+      </w:r>
+    </w:p>
+    <w:p>
+      <w:pPr>
+        <w:rPr>
+          <w:rFonts w:ascii="Times New Roman" w:hAnsi="Times New Roman" w:cs="Times New Roman"/>
+          <w:sz w:val="24"/>
+          <w:szCs w:val="24"/>
+        </w:rPr>
+      </w:pPr>
+      <w:r>
+        <w:rPr>
+          <w:rFonts w:ascii="Times New Roman" w:hAnsi="Times New Roman" w:cs="Times New Roman"/>
+          <w:sz w:val="24"/>
+          <w:szCs w:val="24"/>
+        </w:rPr>
+        <w:t xml:space="preserve">B. </w:t>
+      </w:r>
+      <w:r>
+        <w:rPr>
+          <w:rFonts w:ascii="Times New Roman" w:hAnsi="Times New Roman" w:cs="Times New Roman"/>
+          <w:sz w:val="24"/>
+          <w:szCs w:val="24"/>
+        </w:rPr>
+        <w:t>Image</w:t>
+      </w:r>
+    </w:p>
+    <w:p>
+      <w:pPr>
+        <w:rPr>
+          <w:rFonts w:ascii="Times New Roman" w:hAnsi="Times New Roman" w:cs="Times New Roman"/>
+          <w:sz w:val="24"/>
+          <w:szCs w:val="24"/>
+        </w:rPr>
+      </w:pPr>
+      <w:r>
+        <w:rPr>
+          <w:rFonts w:ascii="Times New Roman" w:hAnsi="Times New Roman" w:cs="Times New Roman"/>
+          <w:sz w:val="24"/>
+          <w:szCs w:val="24"/>
+        </w:rPr>
+        <w:t>C</w:t>
+      </w:r>
+      <w:r>
+        <w:rPr>
+          <w:rFonts w:ascii="Times New Roman" w:hAnsi="Times New Roman" w:cs="Times New Roman"/>
+          <w:sz w:val="24"/>
+          <w:szCs w:val="24"/>
+        </w:rPr>
+        <w:t>.</w:t>
+      </w:r>
+      <w:r>
+        <w:rPr>
+          <w:rFonts w:ascii="Times New Roman" w:hAnsi="Times New Roman" w:cs="Times New Roman"/>
+          <w:sz w:val="24"/>
+          <w:szCs w:val="24"/>
+        </w:rPr>
+        <w:t xml:space="preserve"> </w:t>
+      </w:r>
+      <w:r>
+        <w:rPr>
+          <w:rFonts w:ascii="Times New Roman" w:hAnsi="Times New Roman" w:cs="Times New Roman"/>
+          <w:sz w:val="24"/>
+          <w:szCs w:val="24"/>
+        </w:rPr>
+        <w:t>Image</w:t>
+      </w:r>
+      <w:r>
+        <w:rPr>
+          <w:rFonts w:ascii="Times New Roman" w:hAnsi="Times New Roman" w:cs="Times New Roman"/>
+          <w:sz w:val="24"/>
+          <w:szCs w:val="24"/>
+        </w:rPr>
+        <w:t xml:space="preserve"> </w:t>
+      </w:r>
+    </w:p>
+    <w:p>
+      <w:pPr>
+        <w:rPr>
+          <w:rFonts w:ascii="Times New Roman" w:hAnsi="Times New Roman" w:cs="Times New Roman"/>
+          <w:sz w:val="24"/>
+          <w:szCs w:val="24"/>
+        </w:rPr>
+      </w:pPr>
+      <w:r>
+        <w:rPr>
+          <w:rFonts w:ascii="Times New Roman" w:hAnsi="Times New Roman" w:cs="Times New Roman"/>
+          <w:sz w:val="24"/>
+          <w:szCs w:val="24"/>
+        </w:rPr>
+        <w:t xml:space="preserve">D. </w:t>
+      </w:r>
+      <w:r>
+        <w:rPr>
+          <w:rFonts w:ascii="Times New Roman" w:hAnsi="Times New Roman" w:cs="Times New Roman"/>
+          <w:sz w:val="24"/>
+          <w:szCs w:val="24"/>
+        </w:rPr>
+        <w:t>Image</w:t>
+      </w:r>
+      <w:bookmarkStart w:id="0" w:name="_GoBack"/>
+      <w:bookmarkEnd w:id="0"/>
+    </w:p>
+    <w:p>
+      <w:pPr>
+        <w:rPr>
+          <w:rFonts w:ascii="Times New Roman" w:hAnsi="Times New Roman" w:cs="Times New Roman"/>
+          <w:sz w:val="24"/>
+          <w:szCs w:val="24"/>
           <w:highlight w:val="yellow"/>
         </w:rPr>
-        <w:t>[PICTURE]</w:t>
-      </w:r>
-    </w:p>
-    <w:p>
-      <w:pPr>
-        <w:rPr>
-          <w:rFonts w:ascii="Times New Roman" w:hAnsi="Times New Roman" w:cs="Times New Roman"/>
-          <w:sz w:val="24"/>
-          <w:szCs w:val="24"/>
-        </w:rPr>
-      </w:pPr>
-      <w:r>
-        <w:rPr>
-          <w:rFonts w:ascii="Times New Roman" w:hAnsi="Times New Roman" w:cs="Times New Roman"/>
-          <w:sz w:val="24"/>
-          <w:szCs w:val="24"/>
-        </w:rPr>
-        <w:t xml:space="preserve">B. </w:t>
-      </w:r>
-      <w:r>
-        <w:rPr>
-          <w:rFonts w:ascii="Times New Roman" w:hAnsi="Times New Roman" w:cs="Times New Roman"/>
-          <w:sz w:val="24"/>
-          <w:szCs w:val="24"/>
-          <w:highlight w:val="yellow"/>
-        </w:rPr>
-        <w:t>[PICTURE]</w:t>
-      </w:r>
-    </w:p>
-    <w:p>
-      <w:pPr>
-        <w:rPr>
-          <w:rFonts w:ascii="Times New Roman" w:hAnsi="Times New Roman" w:cs="Times New Roman"/>
-          <w:sz w:val="24"/>
-          <w:szCs w:val="24"/>
-        </w:rPr>
-      </w:pPr>
-      <w:r>
-        <w:rPr>
-          <w:rFonts w:ascii="Times New Roman" w:hAnsi="Times New Roman" w:cs="Times New Roman"/>
-          <w:sz w:val="24"/>
-          <w:szCs w:val="24"/>
-        </w:rPr>
-        <w:t xml:space="preserve">C. </w:t>
-      </w:r>
-      <w:r>
-        <w:rPr>
-          <w:rFonts w:ascii="Times New Roman" w:hAnsi="Times New Roman" w:cs="Times New Roman"/>
-          <w:sz w:val="24"/>
-          <w:szCs w:val="24"/>
-          <w:highlight w:val="yellow"/>
-        </w:rPr>
-        <w:t>[PICTURE]</w:t>
-      </w:r>
-    </w:p>
-    <w:p>
-      <w:pPr>
-        <w:rPr>
-          <w:rFonts w:ascii="Times New Roman" w:hAnsi="Times New Roman" w:cs="Times New Roman"/>
-          <w:sz w:val="24"/>
-          <w:szCs w:val="24"/>
-        </w:rPr>
-      </w:pPr>
-      <w:r>
-        <w:rPr>
-          <w:rFonts w:ascii="Times New Roman" w:hAnsi="Times New Roman" w:cs="Times New Roman"/>
-          <w:sz w:val="24"/>
-          <w:szCs w:val="24"/>
-        </w:rPr>
-        <w:t xml:space="preserve">D. </w:t>
-      </w:r>
-      <w:r>
-        <w:rPr>
-          <w:rFonts w:ascii="Times New Roman" w:hAnsi="Times New Roman" w:cs="Times New Roman"/>
-          <w:sz w:val="24"/>
-          <w:szCs w:val="24"/>
-          <w:highlight w:val="yellow"/>
-        </w:rPr>
-        <w:t>[PICTURE]</w:t>
-      </w:r>
-    </w:p>
-    <w:p>
-      <w:pPr>
-        <w:rPr>
-          <w:rFonts w:ascii="Times New Roman" w:hAnsi="Times New Roman" w:cs="Times New Roman"/>
-          <w:sz w:val="24"/>
-          <w:szCs w:val="24"/>
-          <w:highlight w:val="yellow"/>
-        </w:rPr>
-      </w:pPr>
-      <w:r>
-        <w:rPr>
-          <w:rFonts w:ascii="Times New Roman" w:hAnsi="Times New Roman" w:cs="Times New Roman"/>
-          <w:sz w:val="24"/>
-          <w:szCs w:val="24"/>
-        </w:rPr>
-        <w:t xml:space="preserve">E. </w:t>
-      </w:r>
-      <w:r>
-        <w:rPr>
-          <w:rFonts w:ascii="Times New Roman" w:hAnsi="Times New Roman" w:cs="Times New Roman"/>
-          <w:sz w:val="24"/>
-          <w:szCs w:val="24"/>
-          <w:highlight w:val="yellow"/>
-        </w:rPr>
-        <w:t>[PICTURE]</w:t>
-      </w:r>
-    </w:p>
-    <w:p>
-      <w:pPr>
-        <w:rPr>
-          <w:rFonts w:ascii="Times New Roman" w:hAnsi="Times New Roman" w:cs="Times New Roman"/>
-          <w:sz w:val="24"/>
-          <w:szCs w:val="24"/>
-        </w:rPr>
-      </w:pPr>
-    </w:p>
-    <w:p>
-      <w:pPr>
-        <w:rPr>
-          <w:rFonts w:ascii="Times New Roman" w:hAnsi="Times New Roman" w:cs="Times New Roman"/>
-          <w:sz w:val="24"/>
-          <w:szCs w:val="24"/>
-        </w:rPr>
-      </w:pPr>
-    </w:p>
-    <w:p>
-      <w:pPr>
-        <w:rPr>
-          <w:rFonts w:ascii="Times New Roman" w:hAnsi="Times New Roman" w:cs="Times New Roman"/>
-          <w:sz w:val="24"/>
-          <w:szCs w:val="24"/>
-        </w:rPr>
-      </w:pPr>
+      </w:pPr>
+      <w:r>
+        <w:rPr>
+          <w:rFonts w:ascii="Times New Roman" w:hAnsi="Times New Roman" w:cs="Times New Roman"/>
+          <w:sz w:val="24"/>
+          <w:szCs w:val="24"/>
+        </w:rPr>
+        <w:t>E.</w:t>
+      </w:r>
+      <w:r>
+        <w:rPr>
+          <w:rFonts w:ascii="Times New Roman" w:hAnsi="Times New Roman" w:cs="Times New Roman"/>
+          <w:sz w:val="24"/>
+          <w:szCs w:val="24"/>
+        </w:rPr>
+        <w:t xml:space="preserve"> </w:t>
+      </w:r>
+      <w:r>
+        <w:rPr>
+          <w:rFonts w:ascii="Times New Roman" w:hAnsi="Times New Roman" w:cs="Times New Roman"/>
+          <w:sz w:val="24"/>
+          <w:szCs w:val="24"/>
+        </w:rPr>
+        <w:t>Image</w:t>
+      </w:r>
     </w:p>
     <w:p>
       <w:pPr>
@@ -3469,357 +2791,14 @@
         </w:rPr>
         <w:t xml:space="preserve"> feet, the cart was from a reference point at 1-second intervals from t = 0 seconds to t = 5 seconds.</w:t>
       </w:r>
-    </w:p>
-    <w:tbl>
-      <w:tblPr>
-        <w:tblStyle w:val="TableGrid"/>
-        <w:tblW w:w="0" w:type="auto"/>
-        <w:tblLook w:val="04A0"/>
-      </w:tblPr>
-      <w:tblGrid>
-        <w:gridCol w:w="1335"/>
-        <w:gridCol w:w="1335"/>
-        <w:gridCol w:w="1336"/>
-        <w:gridCol w:w="1336"/>
-        <w:gridCol w:w="1336"/>
-        <w:gridCol w:w="1336"/>
-        <w:gridCol w:w="1336"/>
-      </w:tblGrid>
-      <w:tr>
-        <w:tc>
-          <w:tcPr>
-            <w:tcW w:w="1335" w:type="dxa"/>
-          </w:tcPr>
-          <w:p>
-            <w:pPr>
-              <w:jc w:val="center"/>
-              <w:rPr>
-                <w:rFonts w:ascii="Times New Roman" w:hAnsi="Times New Roman" w:cs="Times New Roman"/>
-                <w:sz w:val="24"/>
-                <w:szCs w:val="24"/>
-              </w:rPr>
-            </w:pPr>
-            <w:r>
-              <w:rPr>
-                <w:rFonts w:ascii="Times New Roman" w:hAnsi="Times New Roman" w:cs="Times New Roman"/>
-                <w:sz w:val="24"/>
-                <w:szCs w:val="24"/>
-              </w:rPr>
-              <w:t>t</w:t>
-            </w:r>
-          </w:p>
-        </w:tc>
-        <w:tc>
-          <w:tcPr>
-            <w:tcW w:w="1335" w:type="dxa"/>
-          </w:tcPr>
-          <w:p>
-            <w:pPr>
-              <w:jc w:val="center"/>
-              <w:rPr>
-                <w:rFonts w:ascii="Times New Roman" w:hAnsi="Times New Roman" w:cs="Times New Roman"/>
-                <w:sz w:val="24"/>
-                <w:szCs w:val="24"/>
-              </w:rPr>
-            </w:pPr>
-            <w:r>
-              <w:rPr>
-                <w:rFonts w:ascii="Times New Roman" w:hAnsi="Times New Roman" w:cs="Times New Roman"/>
-                <w:sz w:val="24"/>
-                <w:szCs w:val="24"/>
-              </w:rPr>
-              <w:t>0</w:t>
-            </w:r>
-          </w:p>
-        </w:tc>
-        <w:tc>
-          <w:tcPr>
-            <w:tcW w:w="1336" w:type="dxa"/>
-          </w:tcPr>
-          <w:p>
-            <w:pPr>
-              <w:jc w:val="center"/>
-              <w:rPr>
-                <w:rFonts w:ascii="Times New Roman" w:hAnsi="Times New Roman" w:cs="Times New Roman"/>
-                <w:sz w:val="24"/>
-                <w:szCs w:val="24"/>
-              </w:rPr>
-            </w:pPr>
-            <w:r>
-              <w:rPr>
-                <w:rFonts w:ascii="Times New Roman" w:hAnsi="Times New Roman" w:cs="Times New Roman"/>
-                <w:sz w:val="24"/>
-                <w:szCs w:val="24"/>
-              </w:rPr>
-              <w:t>1</w:t>
-            </w:r>
-          </w:p>
-        </w:tc>
-        <w:tc>
-          <w:tcPr>
-            <w:tcW w:w="1336" w:type="dxa"/>
-          </w:tcPr>
-          <w:p>
-            <w:pPr>
-              <w:jc w:val="center"/>
-              <w:rPr>
-                <w:rFonts w:ascii="Times New Roman" w:hAnsi="Times New Roman" w:cs="Times New Roman"/>
-                <w:sz w:val="24"/>
-                <w:szCs w:val="24"/>
-              </w:rPr>
-            </w:pPr>
-            <w:r>
-              <w:rPr>
-                <w:rFonts w:ascii="Times New Roman" w:hAnsi="Times New Roman" w:cs="Times New Roman"/>
-                <w:sz w:val="24"/>
-                <w:szCs w:val="24"/>
-              </w:rPr>
-              <w:t>2</w:t>
-            </w:r>
-          </w:p>
-        </w:tc>
-        <w:tc>
-          <w:tcPr>
-            <w:tcW w:w="1336" w:type="dxa"/>
-          </w:tcPr>
-          <w:p>
-            <w:pPr>
-              <w:jc w:val="center"/>
-              <w:rPr>
-                <w:rFonts w:ascii="Times New Roman" w:hAnsi="Times New Roman" w:cs="Times New Roman"/>
-                <w:sz w:val="24"/>
-                <w:szCs w:val="24"/>
-              </w:rPr>
-            </w:pPr>
-            <w:r>
-              <w:rPr>
-                <w:rFonts w:ascii="Times New Roman" w:hAnsi="Times New Roman" w:cs="Times New Roman"/>
-                <w:sz w:val="24"/>
-                <w:szCs w:val="24"/>
-              </w:rPr>
-              <w:t>3</w:t>
-            </w:r>
-          </w:p>
-        </w:tc>
-        <w:tc>
-          <w:tcPr>
-            <w:tcW w:w="1336" w:type="dxa"/>
-          </w:tcPr>
-          <w:p>
-            <w:pPr>
-              <w:jc w:val="center"/>
-              <w:rPr>
-                <w:rFonts w:ascii="Times New Roman" w:hAnsi="Times New Roman" w:cs="Times New Roman"/>
-                <w:sz w:val="24"/>
-                <w:szCs w:val="24"/>
-              </w:rPr>
-            </w:pPr>
-            <w:r>
-              <w:rPr>
-                <w:rFonts w:ascii="Times New Roman" w:hAnsi="Times New Roman" w:cs="Times New Roman"/>
-                <w:sz w:val="24"/>
-                <w:szCs w:val="24"/>
-              </w:rPr>
-              <w:t>4</w:t>
-            </w:r>
-          </w:p>
-        </w:tc>
-        <w:tc>
-          <w:tcPr>
-            <w:tcW w:w="1336" w:type="dxa"/>
-          </w:tcPr>
-          <w:p>
-            <w:pPr>
-              <w:jc w:val="center"/>
-              <w:rPr>
-                <w:rFonts w:ascii="Times New Roman" w:hAnsi="Times New Roman" w:cs="Times New Roman"/>
-                <w:sz w:val="24"/>
-                <w:szCs w:val="24"/>
-              </w:rPr>
-            </w:pPr>
-            <w:r>
-              <w:rPr>
-                <w:rFonts w:ascii="Times New Roman" w:hAnsi="Times New Roman" w:cs="Times New Roman"/>
-                <w:sz w:val="24"/>
-                <w:szCs w:val="24"/>
-              </w:rPr>
-              <w:t>5</w:t>
-            </w:r>
-          </w:p>
-        </w:tc>
-      </w:tr>
-      <w:tr>
-        <w:tc>
-          <w:tcPr>
-            <w:tcW w:w="1335" w:type="dxa"/>
-          </w:tcPr>
-          <w:p>
-            <w:pPr>
-              <w:jc w:val="center"/>
-              <w:rPr>
-                <w:rFonts w:ascii="Times New Roman" w:hAnsi="Times New Roman" w:cs="Times New Roman"/>
-                <w:sz w:val="24"/>
-                <w:szCs w:val="24"/>
-              </w:rPr>
-            </w:pPr>
-            <w:r>
-              <w:rPr>
-                <w:rFonts w:ascii="Times New Roman" w:hAnsi="Times New Roman" w:cs="Times New Roman"/>
-                <w:sz w:val="24"/>
-                <w:szCs w:val="24"/>
-              </w:rPr>
-              <w:t>d</w:t>
-            </w:r>
-          </w:p>
-        </w:tc>
-        <w:tc>
-          <w:tcPr>
-            <w:tcW w:w="1335" w:type="dxa"/>
-          </w:tcPr>
-          <w:p>
-            <w:pPr>
-              <w:jc w:val="center"/>
-              <w:rPr>
-                <w:rFonts w:ascii="Times New Roman" w:hAnsi="Times New Roman" w:cs="Times New Roman"/>
-                <w:sz w:val="24"/>
-                <w:szCs w:val="24"/>
-              </w:rPr>
-            </w:pPr>
-            <w:r>
-              <w:rPr>
-                <w:rFonts w:ascii="Times New Roman" w:hAnsi="Times New Roman" w:cs="Times New Roman"/>
-                <w:sz w:val="24"/>
-                <w:szCs w:val="24"/>
-              </w:rPr>
-              <w:t>12</w:t>
-            </w:r>
-          </w:p>
-        </w:tc>
-        <w:tc>
-          <w:tcPr>
-            <w:tcW w:w="1336" w:type="dxa"/>
-          </w:tcPr>
-          <w:p>
-            <w:pPr>
-              <w:jc w:val="center"/>
-              <w:rPr>
-                <w:rFonts w:ascii="Times New Roman" w:hAnsi="Times New Roman" w:cs="Times New Roman"/>
-                <w:sz w:val="24"/>
-                <w:szCs w:val="24"/>
-              </w:rPr>
-            </w:pPr>
-            <w:r>
-              <w:rPr>
-                <w:rFonts w:ascii="Times New Roman" w:hAnsi="Times New Roman" w:cs="Times New Roman"/>
-                <w:sz w:val="24"/>
-                <w:szCs w:val="24"/>
-              </w:rPr>
-              <w:t>17</w:t>
-            </w:r>
-          </w:p>
-        </w:tc>
-        <w:tc>
-          <w:tcPr>
-            <w:tcW w:w="1336" w:type="dxa"/>
-          </w:tcPr>
-          <w:p>
-            <w:pPr>
-              <w:jc w:val="center"/>
-              <w:rPr>
-                <w:rFonts w:ascii="Times New Roman" w:hAnsi="Times New Roman" w:cs="Times New Roman"/>
-                <w:sz w:val="24"/>
-                <w:szCs w:val="24"/>
-              </w:rPr>
-            </w:pPr>
-            <w:r>
-              <w:rPr>
-                <w:rFonts w:ascii="Times New Roman" w:hAnsi="Times New Roman" w:cs="Times New Roman"/>
-                <w:sz w:val="24"/>
-                <w:szCs w:val="24"/>
-              </w:rPr>
-              <w:t>22</w:t>
-            </w:r>
-          </w:p>
-        </w:tc>
-        <w:tc>
-          <w:tcPr>
-            <w:tcW w:w="1336" w:type="dxa"/>
-          </w:tcPr>
-          <w:p>
-            <w:pPr>
-              <w:jc w:val="center"/>
-              <w:rPr>
-                <w:rFonts w:ascii="Times New Roman" w:hAnsi="Times New Roman" w:cs="Times New Roman"/>
-                <w:sz w:val="24"/>
-                <w:szCs w:val="24"/>
-              </w:rPr>
-            </w:pPr>
-            <w:r>
-              <w:rPr>
-                <w:rFonts w:ascii="Times New Roman" w:hAnsi="Times New Roman" w:cs="Times New Roman"/>
-                <w:sz w:val="24"/>
-                <w:szCs w:val="24"/>
-              </w:rPr>
-              <w:t>27</w:t>
-            </w:r>
-          </w:p>
-        </w:tc>
-        <w:tc>
-          <w:tcPr>
-            <w:tcW w:w="1336" w:type="dxa"/>
-          </w:tcPr>
-          <w:p>
-            <w:pPr>
-              <w:jc w:val="center"/>
-              <w:rPr>
-                <w:rFonts w:ascii="Times New Roman" w:hAnsi="Times New Roman" w:cs="Times New Roman"/>
-                <w:sz w:val="24"/>
-                <w:szCs w:val="24"/>
-              </w:rPr>
-            </w:pPr>
-            <w:r>
-              <w:rPr>
-                <w:rFonts w:ascii="Times New Roman" w:hAnsi="Times New Roman" w:cs="Times New Roman"/>
-                <w:sz w:val="24"/>
-                <w:szCs w:val="24"/>
-              </w:rPr>
-              <w:t>32</w:t>
-            </w:r>
-          </w:p>
-        </w:tc>
-        <w:tc>
-          <w:tcPr>
-            <w:tcW w:w="1336" w:type="dxa"/>
-          </w:tcPr>
-          <w:p>
-            <w:pPr>
-              <w:jc w:val="center"/>
-              <w:rPr>
-                <w:rFonts w:ascii="Times New Roman" w:hAnsi="Times New Roman" w:cs="Times New Roman"/>
-                <w:sz w:val="24"/>
-                <w:szCs w:val="24"/>
-              </w:rPr>
-            </w:pPr>
-            <w:r>
-              <w:rPr>
-                <w:rFonts w:ascii="Times New Roman" w:hAnsi="Times New Roman" w:cs="Times New Roman"/>
-                <w:sz w:val="24"/>
-                <w:szCs w:val="24"/>
-              </w:rPr>
-              <w:t>37</w:t>
-            </w:r>
-          </w:p>
-        </w:tc>
-      </w:tr>
-    </w:tbl>
-    <w:p>
-      <w:pPr>
-        <w:rPr>
-          <w:rFonts w:ascii="Times New Roman" w:hAnsi="Times New Roman" w:cs="Times New Roman"/>
-          <w:sz w:val="24"/>
-          <w:szCs w:val="24"/>
-        </w:rPr>
-      </w:pPr>
+      <w:r>
+        <w:rPr>
+          <w:rFonts w:ascii="Times New Roman" w:hAnsi="Times New Roman" w:cs="Times New Roman"/>
+          <w:sz w:val="24"/>
+          <w:szCs w:val="24"/>
+        </w:rPr>
+        <w:t xml:space="preserve"> </w:t>
+      </w:r>
       <w:r>
         <w:rPr>
           <w:rFonts w:ascii="Times New Roman" w:hAnsi="Times New Roman" w:cs="Times New Roman"/>
@@ -3956,8 +2935,6 @@
           <w:szCs w:val="24"/>
         </w:rPr>
       </w:pPr>
-      <w:bookmarkStart w:id="0" w:name="_GoBack"/>
-      <w:bookmarkEnd w:id="0"/>
     </w:p>
     <w:p>
       <w:pPr>
@@ -4157,7 +3134,7 @@
           <w:sz w:val="24"/>
           <w:szCs w:val="24"/>
         </w:rPr>
-        <w:t xml:space="preserve">A. </w:t>
+        <w:t>A. y = (-4/3</w:t>
       </w:r>
       <w:proofErr w:type="gramStart"/>
       <w:r>
@@ -4166,7 +3143,7 @@
           <w:sz w:val="24"/>
           <w:szCs w:val="24"/>
         </w:rPr>
-        <w:t>y</w:t>
+        <w:t>)x</w:t>
       </w:r>
       <w:proofErr w:type="gramEnd"/>
       <w:r>
@@ -4175,24 +3152,24 @@
           <w:sz w:val="24"/>
           <w:szCs w:val="24"/>
         </w:rPr>
-        <w:t xml:space="preserve"> = (-4/3)x – 2</w:t>
-      </w:r>
-    </w:p>
-    <w:p>
-      <w:pPr>
-        <w:rPr>
-          <w:rFonts w:ascii="Times New Roman" w:hAnsi="Times New Roman" w:cs="Times New Roman"/>
-          <w:sz w:val="24"/>
-          <w:szCs w:val="24"/>
-        </w:rPr>
-      </w:pPr>
-      <w:r>
-        <w:rPr>
-          <w:rFonts w:ascii="Times New Roman" w:hAnsi="Times New Roman" w:cs="Times New Roman"/>
-          <w:sz w:val="24"/>
-          <w:szCs w:val="24"/>
-        </w:rPr>
-        <w:t xml:space="preserve">B. </w:t>
+        <w:t xml:space="preserve"> – 2</w:t>
+      </w:r>
+    </w:p>
+    <w:p>
+      <w:pPr>
+        <w:rPr>
+          <w:rFonts w:ascii="Times New Roman" w:hAnsi="Times New Roman" w:cs="Times New Roman"/>
+          <w:sz w:val="24"/>
+          <w:szCs w:val="24"/>
+        </w:rPr>
+      </w:pPr>
+      <w:r>
+        <w:rPr>
+          <w:rFonts w:ascii="Times New Roman" w:hAnsi="Times New Roman" w:cs="Times New Roman"/>
+          <w:sz w:val="24"/>
+          <w:szCs w:val="24"/>
+        </w:rPr>
+        <w:t>B. y = (-3/4</w:t>
       </w:r>
       <w:proofErr w:type="gramStart"/>
       <w:r>
@@ -4201,7 +3178,7 @@
           <w:sz w:val="24"/>
           <w:szCs w:val="24"/>
         </w:rPr>
-        <w:t>y</w:t>
+        <w:t>)x</w:t>
       </w:r>
       <w:proofErr w:type="gramEnd"/>
       <w:r>
@@ -4210,24 +3187,24 @@
           <w:sz w:val="24"/>
           <w:szCs w:val="24"/>
         </w:rPr>
-        <w:t xml:space="preserve"> = (-3/4)x + 6</w:t>
-      </w:r>
-    </w:p>
-    <w:p>
-      <w:pPr>
-        <w:rPr>
-          <w:rFonts w:ascii="Times New Roman" w:hAnsi="Times New Roman" w:cs="Times New Roman"/>
-          <w:sz w:val="24"/>
-          <w:szCs w:val="24"/>
-        </w:rPr>
-      </w:pPr>
-      <w:r>
-        <w:rPr>
-          <w:rFonts w:ascii="Times New Roman" w:hAnsi="Times New Roman" w:cs="Times New Roman"/>
-          <w:sz w:val="24"/>
-          <w:szCs w:val="24"/>
-        </w:rPr>
-        <w:t xml:space="preserve">C. </w:t>
+        <w:t xml:space="preserve"> + 6</w:t>
+      </w:r>
+    </w:p>
+    <w:p>
+      <w:pPr>
+        <w:rPr>
+          <w:rFonts w:ascii="Times New Roman" w:hAnsi="Times New Roman" w:cs="Times New Roman"/>
+          <w:sz w:val="24"/>
+          <w:szCs w:val="24"/>
+        </w:rPr>
+      </w:pPr>
+      <w:r>
+        <w:rPr>
+          <w:rFonts w:ascii="Times New Roman" w:hAnsi="Times New Roman" w:cs="Times New Roman"/>
+          <w:sz w:val="24"/>
+          <w:szCs w:val="24"/>
+        </w:rPr>
+        <w:t>C. y = (3/4</w:t>
       </w:r>
       <w:proofErr w:type="gramStart"/>
       <w:r>
@@ -4236,7 +3213,7 @@
           <w:sz w:val="24"/>
           <w:szCs w:val="24"/>
         </w:rPr>
-        <w:t>y</w:t>
+        <w:t>)x</w:t>
       </w:r>
       <w:proofErr w:type="gramEnd"/>
       <w:r>
@@ -4245,24 +3222,24 @@
           <w:sz w:val="24"/>
           <w:szCs w:val="24"/>
         </w:rPr>
-        <w:t xml:space="preserve"> = (3/4)x – 2</w:t>
-      </w:r>
-    </w:p>
-    <w:p>
-      <w:pPr>
-        <w:rPr>
-          <w:rFonts w:ascii="Times New Roman" w:hAnsi="Times New Roman" w:cs="Times New Roman"/>
-          <w:sz w:val="24"/>
-          <w:szCs w:val="24"/>
-        </w:rPr>
-      </w:pPr>
-      <w:r>
-        <w:rPr>
-          <w:rFonts w:ascii="Times New Roman" w:hAnsi="Times New Roman" w:cs="Times New Roman"/>
-          <w:sz w:val="24"/>
-          <w:szCs w:val="24"/>
-        </w:rPr>
-        <w:t xml:space="preserve">D. </w:t>
+        <w:t xml:space="preserve"> – 2</w:t>
+      </w:r>
+    </w:p>
+    <w:p>
+      <w:pPr>
+        <w:rPr>
+          <w:rFonts w:ascii="Times New Roman" w:hAnsi="Times New Roman" w:cs="Times New Roman"/>
+          <w:sz w:val="24"/>
+          <w:szCs w:val="24"/>
+        </w:rPr>
+      </w:pPr>
+      <w:r>
+        <w:rPr>
+          <w:rFonts w:ascii="Times New Roman" w:hAnsi="Times New Roman" w:cs="Times New Roman"/>
+          <w:sz w:val="24"/>
+          <w:szCs w:val="24"/>
+        </w:rPr>
+        <w:t>D. y = (4/3</w:t>
       </w:r>
       <w:proofErr w:type="gramStart"/>
       <w:r>
@@ -4271,7 +3248,7 @@
           <w:sz w:val="24"/>
           <w:szCs w:val="24"/>
         </w:rPr>
-        <w:t>y</w:t>
+        <w:t>)x</w:t>
       </w:r>
       <w:proofErr w:type="gramEnd"/>
       <w:r>
@@ -4280,7 +3257,7 @@
           <w:sz w:val="24"/>
           <w:szCs w:val="24"/>
         </w:rPr>
-        <w:t xml:space="preserve"> = (4/3)x + 1</w:t>
+        <w:t xml:space="preserve"> + 1</w:t>
       </w:r>
     </w:p>
     <w:p>
@@ -4302,7 +3279,8 @@
     </w:p>
     <w:sectPr>
       <w:pgSz w:w="12240" w:h="15840"/>
-      <w:pgMar w:top="1440" w:right="1440" w:bottom="1440" w:left="1440" w:gutter="0"/>
+      <w:pgMar w:top="1440" w:right="1440" w:bottom="1440" w:left="1440" w:header="720" w:footer="720" w:gutter="0"/>
+      <w:cols w:space="720"/>
       <w:docGrid w:linePitch="360"/>
     </w:sectPr>
   </w:body>
@@ -4310,7 +3288,7 @@
 </file>
 
 <file path=word/styles.xml><?xml version="1.0" encoding="utf-8"?>
-<w:styles xmlns:r="http://schemas.openxmlformats.org/officeDocument/2006/relationships" xmlns:w="http://schemas.openxmlformats.org/wordprocessingml/2006/main">
+<w:styles xmlns:mc="http://schemas.openxmlformats.org/markup-compatibility/2006" xmlns:r="http://schemas.openxmlformats.org/officeDocument/2006/relationships" xmlns:w="http://schemas.openxmlformats.org/wordprocessingml/2006/main" xmlns:w14="http://schemas.microsoft.com/office/word/2010/wordml" xmlns:w15="http://schemas.microsoft.com/office/word/2012/wordml" mc:Ignorable="w14 w15">
   <w:docDefaults>
     <w:rPrDefault>
       <w:rPr>
@@ -4326,153 +3304,369 @@
       </w:pPr>
     </w:pPrDefault>
   </w:docDefaults>
-  <w:latentStyles w:defLockedState="0" w:defUIPriority="99" w:defSemiHidden="1" w:defUnhideWhenUsed="1" w:defQFormat="0" w:count="276">
-    <w:lsdException w:name="Normal" w:semiHidden="0" w:uiPriority="0" w:unhideWhenUsed="0" w:qFormat="1"/>
-    <w:lsdException w:name="heading 1" w:semiHidden="0" w:uiPriority="9" w:unhideWhenUsed="0" w:qFormat="1"/>
-    <w:lsdException w:name="heading 2" w:uiPriority="9" w:qFormat="1"/>
-    <w:lsdException w:name="heading 3" w:uiPriority="9" w:qFormat="1"/>
-    <w:lsdException w:name="heading 4" w:uiPriority="9" w:qFormat="1"/>
-    <w:lsdException w:name="heading 5" w:uiPriority="9" w:qFormat="1"/>
-    <w:lsdException w:name="heading 6" w:uiPriority="9" w:qFormat="1"/>
-    <w:lsdException w:name="heading 7" w:uiPriority="9" w:qFormat="1"/>
-    <w:lsdException w:name="heading 8" w:uiPriority="9" w:qFormat="1"/>
-    <w:lsdException w:name="heading 9" w:uiPriority="9" w:qFormat="1"/>
-    <w:lsdException w:name="toc 1" w:uiPriority="39"/>
-    <w:lsdException w:name="toc 2" w:uiPriority="39"/>
-    <w:lsdException w:name="toc 3" w:uiPriority="39"/>
-    <w:lsdException w:name="toc 4" w:uiPriority="39"/>
-    <w:lsdException w:name="toc 5" w:uiPriority="39"/>
-    <w:lsdException w:name="toc 6" w:uiPriority="39"/>
-    <w:lsdException w:name="toc 7" w:uiPriority="39"/>
-    <w:lsdException w:name="toc 8" w:uiPriority="39"/>
-    <w:lsdException w:name="toc 9" w:uiPriority="39"/>
-    <w:lsdException w:name="caption" w:uiPriority="35" w:qFormat="1"/>
-    <w:lsdException w:name="Title" w:semiHidden="0" w:uiPriority="10" w:unhideWhenUsed="0" w:qFormat="1"/>
-    <w:lsdException w:name="Default Paragraph Font" w:uiPriority="1"/>
-    <w:lsdException w:name="Subtitle" w:semiHidden="0" w:uiPriority="11" w:unhideWhenUsed="0" w:qFormat="1"/>
-    <w:lsdException w:name="Strong" w:semiHidden="0" w:uiPriority="22" w:unhideWhenUsed="0" w:qFormat="1"/>
-    <w:lsdException w:name="Emphasis" w:semiHidden="0" w:uiPriority="20" w:unhideWhenUsed="0" w:qFormat="1"/>
-    <w:lsdException w:name="Table Grid" w:semiHidden="0" w:uiPriority="59" w:unhideWhenUsed="0"/>
-    <w:lsdException w:name="Note Level 1" w:semiHidden="0" w:unhideWhenUsed="0"/>
-    <w:lsdException w:name="Note Level 2" w:semiHidden="0" w:unhideWhenUsed="0"/>
-    <w:lsdException w:name="Note Level 3" w:semiHidden="0" w:unhideWhenUsed="0"/>
-    <w:lsdException w:name="Note Level 4" w:semiHidden="0" w:unhideWhenUsed="0"/>
-    <w:lsdException w:name="Note Level 5" w:semiHidden="0" w:unhideWhenUsed="0"/>
-    <w:lsdException w:name="Note Level 6" w:semiHidden="0" w:unhideWhenUsed="0"/>
-    <w:lsdException w:name="Note Level 7" w:semiHidden="0" w:unhideWhenUsed="0"/>
-    <w:lsdException w:name="Note Level 8" w:semiHidden="0" w:unhideWhenUsed="0"/>
-    <w:lsdException w:name="Note Level 9" w:semiHidden="0" w:unhideWhenUsed="0"/>
-    <w:lsdException w:name="Placeholder Text" w:unhideWhenUsed="0"/>
-    <w:lsdException w:name="No Spacing" w:semiHidden="0" w:uiPriority="1" w:unhideWhenUsed="0" w:qFormat="1"/>
-    <w:lsdException w:name="Light Shading" w:semiHidden="0" w:uiPriority="60" w:unhideWhenUsed="0"/>
-    <w:lsdException w:name="Light List" w:semiHidden="0" w:uiPriority="61" w:unhideWhenUsed="0"/>
-    <w:lsdException w:name="Light Grid" w:semiHidden="0" w:uiPriority="62" w:unhideWhenUsed="0"/>
-    <w:lsdException w:name="Medium Shading 1" w:semiHidden="0" w:uiPriority="63" w:unhideWhenUsed="0"/>
-    <w:lsdException w:name="Medium Shading 2" w:semiHidden="0" w:uiPriority="64" w:unhideWhenUsed="0"/>
-    <w:lsdException w:name="Medium List 1" w:semiHidden="0" w:uiPriority="65" w:unhideWhenUsed="0"/>
-    <w:lsdException w:name="Medium List 2" w:semiHidden="0" w:uiPriority="66" w:unhideWhenUsed="0"/>
-    <w:lsdException w:name="Medium Grid 1" w:semiHidden="0" w:uiPriority="67" w:unhideWhenUsed="0"/>
-    <w:lsdException w:name="Medium Grid 2" w:semiHidden="0" w:uiPriority="68" w:unhideWhenUsed="0"/>
-    <w:lsdException w:name="Medium Grid 3" w:semiHidden="0" w:uiPriority="69" w:unhideWhenUsed="0"/>
-    <w:lsdException w:name="Dark List" w:semiHidden="0" w:uiPriority="70" w:unhideWhenUsed="0"/>
-    <w:lsdException w:name="Colorful Shading" w:semiHidden="0" w:uiPriority="71" w:unhideWhenUsed="0"/>
-    <w:lsdException w:name="Colorful List" w:semiHidden="0" w:uiPriority="72" w:unhideWhenUsed="0"/>
-    <w:lsdException w:name="Colorful Grid" w:semiHidden="0" w:uiPriority="73" w:unhideWhenUsed="0"/>
-    <w:lsdException w:name="Light Shading Accent 1" w:semiHidden="0" w:uiPriority="60" w:unhideWhenUsed="0"/>
-    <w:lsdException w:name="Light List Accent 1" w:semiHidden="0" w:uiPriority="61" w:unhideWhenUsed="0"/>
-    <w:lsdException w:name="Light Grid Accent 1" w:semiHidden="0" w:uiPriority="62" w:unhideWhenUsed="0"/>
-    <w:lsdException w:name="Medium Shading 1 Accent 1" w:semiHidden="0" w:uiPriority="63" w:unhideWhenUsed="0"/>
-    <w:lsdException w:name="Medium Shading 2 Accent 1" w:semiHidden="0" w:uiPriority="64" w:unhideWhenUsed="0"/>
-    <w:lsdException w:name="Medium List 1 Accent 1" w:semiHidden="0" w:uiPriority="65" w:unhideWhenUsed="0"/>
-    <w:lsdException w:name="Revision" w:unhideWhenUsed="0"/>
-    <w:lsdException w:name="List Paragraph" w:semiHidden="0" w:uiPriority="34" w:unhideWhenUsed="0" w:qFormat="1"/>
-    <w:lsdException w:name="Quote" w:semiHidden="0" w:uiPriority="29" w:unhideWhenUsed="0" w:qFormat="1"/>
-    <w:lsdException w:name="Intense Quote" w:semiHidden="0" w:uiPriority="30" w:unhideWhenUsed="0" w:qFormat="1"/>
-    <w:lsdException w:name="Medium List 2 Accent 1" w:semiHidden="0" w:uiPriority="66" w:unhideWhenUsed="0"/>
-    <w:lsdException w:name="Medium Grid 1 Accent 1" w:semiHidden="0" w:uiPriority="67" w:unhideWhenUsed="0"/>
-    <w:lsdException w:name="Medium Grid 2 Accent 1" w:semiHidden="0" w:uiPriority="68" w:unhideWhenUsed="0"/>
-    <w:lsdException w:name="Medium Grid 3 Accent 1" w:semiHidden="0" w:uiPriority="69" w:unhideWhenUsed="0"/>
-    <w:lsdException w:name="Dark List Accent 1" w:semiHidden="0" w:uiPriority="70" w:unhideWhenUsed="0"/>
-    <w:lsdException w:name="Colorful Shading Accent 1" w:semiHidden="0" w:uiPriority="71" w:unhideWhenUsed="0"/>
-    <w:lsdException w:name="Colorful List Accent 1" w:semiHidden="0" w:uiPriority="72" w:unhideWhenUsed="0"/>
-    <w:lsdException w:name="Colorful Grid Accent 1" w:semiHidden="0" w:uiPriority="73" w:unhideWhenUsed="0"/>
-    <w:lsdException w:name="Light Shading Accent 2" w:semiHidden="0" w:uiPriority="60" w:unhideWhenUsed="0"/>
-    <w:lsdException w:name="Light List Accent 2" w:semiHidden="0" w:uiPriority="61" w:unhideWhenUsed="0"/>
-    <w:lsdException w:name="Light Grid Accent 2" w:semiHidden="0" w:uiPriority="62" w:unhideWhenUsed="0"/>
-    <w:lsdException w:name="Medium Shading 1 Accent 2" w:semiHidden="0" w:uiPriority="63" w:unhideWhenUsed="0"/>
-    <w:lsdException w:name="Medium Shading 2 Accent 2" w:semiHidden="0" w:uiPriority="64" w:unhideWhenUsed="0"/>
-    <w:lsdException w:name="Medium List 1 Accent 2" w:semiHidden="0" w:uiPriority="65" w:unhideWhenUsed="0"/>
-    <w:lsdException w:name="Medium List 2 Accent 2" w:semiHidden="0" w:uiPriority="66" w:unhideWhenUsed="0"/>
-    <w:lsdException w:name="Medium Grid 1 Accent 2" w:semiHidden="0" w:uiPriority="67" w:unhideWhenUsed="0"/>
-    <w:lsdException w:name="Medium Grid 2 Accent 2" w:semiHidden="0" w:uiPriority="68" w:unhideWhenUsed="0"/>
-    <w:lsdException w:name="Medium Grid 3 Accent 2" w:semiHidden="0" w:uiPriority="69" w:unhideWhenUsed="0"/>
-    <w:lsdException w:name="Dark List Accent 2" w:semiHidden="0" w:uiPriority="70" w:unhideWhenUsed="0"/>
-    <w:lsdException w:name="Colorful Shading Accent 2" w:semiHidden="0" w:uiPriority="71" w:unhideWhenUsed="0"/>
-    <w:lsdException w:name="Colorful List Accent 2" w:semiHidden="0" w:uiPriority="72" w:unhideWhenUsed="0"/>
-    <w:lsdException w:name="Colorful Grid Accent 2" w:semiHidden="0" w:uiPriority="73" w:unhideWhenUsed="0"/>
-    <w:lsdException w:name="Light Shading Accent 3" w:semiHidden="0" w:uiPriority="60" w:unhideWhenUsed="0"/>
-    <w:lsdException w:name="Light List Accent 3" w:semiHidden="0" w:uiPriority="61" w:unhideWhenUsed="0"/>
-    <w:lsdException w:name="Light Grid Accent 3" w:semiHidden="0" w:uiPriority="62" w:unhideWhenUsed="0"/>
-    <w:lsdException w:name="Medium Shading 1 Accent 3" w:semiHidden="0" w:uiPriority="63" w:unhideWhenUsed="0"/>
-    <w:lsdException w:name="Medium Shading 2 Accent 3" w:semiHidden="0" w:uiPriority="64" w:unhideWhenUsed="0"/>
-    <w:lsdException w:name="Medium List 1 Accent 3" w:semiHidden="0" w:uiPriority="65" w:unhideWhenUsed="0"/>
-    <w:lsdException w:name="Medium List 2 Accent 3" w:semiHidden="0" w:uiPriority="66" w:unhideWhenUsed="0"/>
-    <w:lsdException w:name="Medium Grid 1 Accent 3" w:semiHidden="0" w:uiPriority="67" w:unhideWhenUsed="0"/>
-    <w:lsdException w:name="Medium Grid 2 Accent 3" w:semiHidden="0" w:uiPriority="68" w:unhideWhenUsed="0"/>
-    <w:lsdException w:name="Medium Grid 3 Accent 3" w:semiHidden="0" w:uiPriority="69" w:unhideWhenUsed="0"/>
-    <w:lsdException w:name="Dark List Accent 3" w:semiHidden="0" w:uiPriority="70" w:unhideWhenUsed="0"/>
-    <w:lsdException w:name="Colorful Shading Accent 3" w:semiHidden="0" w:uiPriority="71" w:unhideWhenUsed="0"/>
-    <w:lsdException w:name="Colorful List Accent 3" w:semiHidden="0" w:uiPriority="72" w:unhideWhenUsed="0"/>
-    <w:lsdException w:name="Colorful Grid Accent 3" w:semiHidden="0" w:uiPriority="73" w:unhideWhenUsed="0"/>
-    <w:lsdException w:name="Light Shading Accent 4" w:semiHidden="0" w:uiPriority="60" w:unhideWhenUsed="0"/>
-    <w:lsdException w:name="Light List Accent 4" w:semiHidden="0" w:uiPriority="61" w:unhideWhenUsed="0"/>
-    <w:lsdException w:name="Light Grid Accent 4" w:semiHidden="0" w:uiPriority="62" w:unhideWhenUsed="0"/>
-    <w:lsdException w:name="Medium Shading 1 Accent 4" w:semiHidden="0" w:uiPriority="63" w:unhideWhenUsed="0"/>
-    <w:lsdException w:name="Medium Shading 2 Accent 4" w:semiHidden="0" w:uiPriority="64" w:unhideWhenUsed="0"/>
-    <w:lsdException w:name="Medium List 1 Accent 4" w:semiHidden="0" w:uiPriority="65" w:unhideWhenUsed="0"/>
-    <w:lsdException w:name="Medium List 2 Accent 4" w:semiHidden="0" w:uiPriority="66" w:unhideWhenUsed="0"/>
-    <w:lsdException w:name="Medium Grid 1 Accent 4" w:semiHidden="0" w:uiPriority="67" w:unhideWhenUsed="0"/>
-    <w:lsdException w:name="Medium Grid 2 Accent 4" w:semiHidden="0" w:uiPriority="68" w:unhideWhenUsed="0"/>
-    <w:lsdException w:name="Medium Grid 3 Accent 4" w:semiHidden="0" w:uiPriority="69" w:unhideWhenUsed="0"/>
-    <w:lsdException w:name="Dark List Accent 4" w:semiHidden="0" w:uiPriority="70" w:unhideWhenUsed="0"/>
-    <w:lsdException w:name="Colorful Shading Accent 4" w:semiHidden="0" w:uiPriority="71" w:unhideWhenUsed="0"/>
-    <w:lsdException w:name="Colorful List Accent 4" w:semiHidden="0" w:uiPriority="72" w:unhideWhenUsed="0"/>
-    <w:lsdException w:name="Colorful Grid Accent 4" w:semiHidden="0" w:uiPriority="73" w:unhideWhenUsed="0"/>
-    <w:lsdException w:name="Light Shading Accent 5" w:semiHidden="0" w:uiPriority="60" w:unhideWhenUsed="0"/>
-    <w:lsdException w:name="Light List Accent 5" w:semiHidden="0" w:uiPriority="61" w:unhideWhenUsed="0"/>
-    <w:lsdException w:name="Light Grid Accent 5" w:semiHidden="0" w:uiPriority="62" w:unhideWhenUsed="0"/>
-    <w:lsdException w:name="Medium Shading 1 Accent 5" w:semiHidden="0" w:uiPriority="63" w:unhideWhenUsed="0"/>
-    <w:lsdException w:name="Medium Shading 2 Accent 5" w:semiHidden="0" w:uiPriority="64" w:unhideWhenUsed="0"/>
-    <w:lsdException w:name="Medium List 1 Accent 5" w:semiHidden="0" w:uiPriority="65" w:unhideWhenUsed="0"/>
-    <w:lsdException w:name="Medium List 2 Accent 5" w:semiHidden="0" w:uiPriority="66" w:unhideWhenUsed="0"/>
-    <w:lsdException w:name="Medium Grid 1 Accent 5" w:semiHidden="0" w:uiPriority="67" w:unhideWhenUsed="0"/>
-    <w:lsdException w:name="Medium Grid 2 Accent 5" w:semiHidden="0" w:uiPriority="68" w:unhideWhenUsed="0"/>
-    <w:lsdException w:name="Medium Grid 3 Accent 5" w:semiHidden="0" w:uiPriority="69" w:unhideWhenUsed="0"/>
-    <w:lsdException w:name="Dark List Accent 5" w:semiHidden="0" w:uiPriority="70" w:unhideWhenUsed="0"/>
-    <w:lsdException w:name="Colorful Shading Accent 5" w:semiHidden="0" w:uiPriority="71" w:unhideWhenUsed="0"/>
-    <w:lsdException w:name="Colorful List Accent 5" w:semiHidden="0" w:uiPriority="72" w:unhideWhenUsed="0"/>
-    <w:lsdException w:name="Colorful Grid Accent 5" w:semiHidden="0" w:uiPriority="73" w:unhideWhenUsed="0"/>
-    <w:lsdException w:name="Light Shading Accent 6" w:semiHidden="0" w:uiPriority="60" w:unhideWhenUsed="0"/>
-    <w:lsdException w:name="Light List Accent 6" w:semiHidden="0" w:uiPriority="61" w:unhideWhenUsed="0"/>
-    <w:lsdException w:name="Light Grid Accent 6" w:semiHidden="0" w:uiPriority="62" w:unhideWhenUsed="0"/>
-    <w:lsdException w:name="Medium Shading 1 Accent 6" w:semiHidden="0" w:uiPriority="63" w:unhideWhenUsed="0"/>
-    <w:lsdException w:name="Medium Shading 2 Accent 6" w:semiHidden="0" w:uiPriority="64" w:unhideWhenUsed="0"/>
-    <w:lsdException w:name="Medium List 1 Accent 6" w:semiHidden="0" w:uiPriority="65" w:unhideWhenUsed="0"/>
-    <w:lsdException w:name="Medium List 2 Accent 6" w:semiHidden="0" w:uiPriority="66" w:unhideWhenUsed="0"/>
-    <w:lsdException w:name="Medium Grid 1 Accent 6" w:semiHidden="0" w:uiPriority="67" w:unhideWhenUsed="0"/>
-    <w:lsdException w:name="Medium Grid 2 Accent 6" w:semiHidden="0" w:uiPriority="68" w:unhideWhenUsed="0"/>
-    <w:lsdException w:name="Medium Grid 3 Accent 6" w:semiHidden="0" w:uiPriority="69" w:unhideWhenUsed="0"/>
-    <w:lsdException w:name="Dark List Accent 6" w:semiHidden="0" w:uiPriority="70" w:unhideWhenUsed="0"/>
-    <w:lsdException w:name="Colorful Shading Accent 6" w:semiHidden="0" w:uiPriority="71" w:unhideWhenUsed="0"/>
-    <w:lsdException w:name="Colorful List Accent 6" w:semiHidden="0" w:uiPriority="72" w:unhideWhenUsed="0"/>
-    <w:lsdException w:name="Colorful Grid Accent 6" w:semiHidden="0" w:uiPriority="73" w:unhideWhenUsed="0"/>
-    <w:lsdException w:name="Subtle Emphasis" w:semiHidden="0" w:uiPriority="19" w:unhideWhenUsed="0" w:qFormat="1"/>
-    <w:lsdException w:name="Intense Emphasis" w:semiHidden="0" w:uiPriority="21" w:unhideWhenUsed="0" w:qFormat="1"/>
-    <w:lsdException w:name="Subtle Reference" w:semiHidden="0" w:uiPriority="31" w:unhideWhenUsed="0" w:qFormat="1"/>
-    <w:lsdException w:name="Intense Reference" w:semiHidden="0" w:uiPriority="32" w:unhideWhenUsed="0" w:qFormat="1"/>
-    <w:lsdException w:name="Book Title" w:semiHidden="0" w:uiPriority="33" w:unhideWhenUsed="0" w:qFormat="1"/>
-    <w:lsdException w:name="Bibliography" w:uiPriority="37"/>
-    <w:lsdException w:name="TOC Heading" w:uiPriority="39" w:qFormat="1"/>
+  <w:latentStyles w:defLockedState="0" w:defUIPriority="99" w:defSemiHidden="0" w:defUnhideWhenUsed="0" w:defQFormat="0" w:count="371">
+    <w:lsdException w:name="Normal" w:uiPriority="0" w:qFormat="1"/>
+    <w:lsdException w:name="heading 1" w:uiPriority="9" w:qFormat="1"/>
+    <w:lsdException w:name="heading 2" w:semiHidden="1" w:uiPriority="9" w:unhideWhenUsed="1" w:qFormat="1"/>
+    <w:lsdException w:name="heading 3" w:semiHidden="1" w:uiPriority="9" w:unhideWhenUsed="1" w:qFormat="1"/>
+    <w:lsdException w:name="heading 4" w:semiHidden="1" w:uiPriority="9" w:unhideWhenUsed="1" w:qFormat="1"/>
+    <w:lsdException w:name="heading 5" w:semiHidden="1" w:uiPriority="9" w:unhideWhenUsed="1" w:qFormat="1"/>
+    <w:lsdException w:name="heading 6" w:semiHidden="1" w:uiPriority="9" w:unhideWhenUsed="1" w:qFormat="1"/>
+    <w:lsdException w:name="heading 7" w:semiHidden="1" w:uiPriority="9" w:unhideWhenUsed="1" w:qFormat="1"/>
+    <w:lsdException w:name="heading 8" w:semiHidden="1" w:uiPriority="9" w:unhideWhenUsed="1" w:qFormat="1"/>
+    <w:lsdException w:name="heading 9" w:semiHidden="1" w:uiPriority="9" w:unhideWhenUsed="1" w:qFormat="1"/>
+    <w:lsdException w:name="index 1" w:semiHidden="1" w:unhideWhenUsed="1"/>
+    <w:lsdException w:name="index 2" w:semiHidden="1" w:unhideWhenUsed="1"/>
+    <w:lsdException w:name="index 3" w:semiHidden="1" w:unhideWhenUsed="1"/>
+    <w:lsdException w:name="index 4" w:semiHidden="1" w:unhideWhenUsed="1"/>
+    <w:lsdException w:name="index 5" w:semiHidden="1" w:unhideWhenUsed="1"/>
+    <w:lsdException w:name="index 6" w:semiHidden="1" w:unhideWhenUsed="1"/>
+    <w:lsdException w:name="index 7" w:semiHidden="1" w:unhideWhenUsed="1"/>
+    <w:lsdException w:name="index 8" w:semiHidden="1" w:unhideWhenUsed="1"/>
+    <w:lsdException w:name="index 9" w:semiHidden="1" w:unhideWhenUsed="1"/>
+    <w:lsdException w:name="toc 1" w:semiHidden="1" w:uiPriority="39" w:unhideWhenUsed="1"/>
+    <w:lsdException w:name="toc 2" w:semiHidden="1" w:uiPriority="39" w:unhideWhenUsed="1"/>
+    <w:lsdException w:name="toc 3" w:semiHidden="1" w:uiPriority="39" w:unhideWhenUsed="1"/>
+    <w:lsdException w:name="toc 4" w:semiHidden="1" w:uiPriority="39" w:unhideWhenUsed="1"/>
+    <w:lsdException w:name="toc 5" w:semiHidden="1" w:uiPriority="39" w:unhideWhenUsed="1"/>
+    <w:lsdException w:name="toc 6" w:semiHidden="1" w:uiPriority="39" w:unhideWhenUsed="1"/>
+    <w:lsdException w:name="toc 7" w:semiHidden="1" w:uiPriority="39" w:unhideWhenUsed="1"/>
+    <w:lsdException w:name="toc 8" w:semiHidden="1" w:uiPriority="39" w:unhideWhenUsed="1"/>
+    <w:lsdException w:name="toc 9" w:semiHidden="1" w:uiPriority="39" w:unhideWhenUsed="1"/>
+    <w:lsdException w:name="Normal Indent" w:semiHidden="1" w:unhideWhenUsed="1"/>
+    <w:lsdException w:name="footnote text" w:semiHidden="1" w:unhideWhenUsed="1"/>
+    <w:lsdException w:name="annotation text" w:semiHidden="1" w:unhideWhenUsed="1"/>
+    <w:lsdException w:name="header" w:semiHidden="1" w:unhideWhenUsed="1"/>
+    <w:lsdException w:name="footer" w:semiHidden="1" w:unhideWhenUsed="1"/>
+    <w:lsdException w:name="index heading" w:semiHidden="1" w:unhideWhenUsed="1"/>
+    <w:lsdException w:name="caption" w:semiHidden="1" w:uiPriority="35" w:unhideWhenUsed="1" w:qFormat="1"/>
+    <w:lsdException w:name="table of figures" w:semiHidden="1" w:unhideWhenUsed="1"/>
+    <w:lsdException w:name="envelope address" w:semiHidden="1" w:unhideWhenUsed="1"/>
+    <w:lsdException w:name="envelope return" w:semiHidden="1" w:unhideWhenUsed="1"/>
+    <w:lsdException w:name="footnote reference" w:semiHidden="1" w:unhideWhenUsed="1"/>
+    <w:lsdException w:name="annotation reference" w:semiHidden="1" w:unhideWhenUsed="1"/>
+    <w:lsdException w:name="line number" w:semiHidden="1" w:unhideWhenUsed="1"/>
+    <w:lsdException w:name="page number" w:semiHidden="1" w:unhideWhenUsed="1"/>
+    <w:lsdException w:name="endnote reference" w:semiHidden="1" w:unhideWhenUsed="1"/>
+    <w:lsdException w:name="endnote text" w:semiHidden="1" w:unhideWhenUsed="1"/>
+    <w:lsdException w:name="table of authorities" w:semiHidden="1" w:unhideWhenUsed="1"/>
+    <w:lsdException w:name="macro" w:semiHidden="1" w:unhideWhenUsed="1"/>
+    <w:lsdException w:name="toa heading" w:semiHidden="1" w:unhideWhenUsed="1"/>
+    <w:lsdException w:name="List" w:semiHidden="1" w:unhideWhenUsed="1"/>
+    <w:lsdException w:name="List Bullet" w:semiHidden="1" w:unhideWhenUsed="1"/>
+    <w:lsdException w:name="List Number" w:semiHidden="1" w:unhideWhenUsed="1"/>
+    <w:lsdException w:name="List 2" w:semiHidden="1" w:unhideWhenUsed="1"/>
+    <w:lsdException w:name="List 3" w:semiHidden="1" w:unhideWhenUsed="1"/>
+    <w:lsdException w:name="List 4" w:semiHidden="1" w:unhideWhenUsed="1"/>
+    <w:lsdException w:name="List 5" w:semiHidden="1" w:unhideWhenUsed="1"/>
+    <w:lsdException w:name="List Bullet 2" w:semiHidden="1" w:unhideWhenUsed="1"/>
+    <w:lsdException w:name="List Bullet 3" w:semiHidden="1" w:unhideWhenUsed="1"/>
+    <w:lsdException w:name="List Bullet 4" w:semiHidden="1" w:unhideWhenUsed="1"/>
+    <w:lsdException w:name="List Bullet 5" w:semiHidden="1" w:unhideWhenUsed="1"/>
+    <w:lsdException w:name="List Number 2" w:semiHidden="1" w:unhideWhenUsed="1"/>
+    <w:lsdException w:name="List Number 3" w:semiHidden="1" w:unhideWhenUsed="1"/>
+    <w:lsdException w:name="List Number 4" w:semiHidden="1" w:unhideWhenUsed="1"/>
+    <w:lsdException w:name="List Number 5" w:semiHidden="1" w:unhideWhenUsed="1"/>
+    <w:lsdException w:name="Title" w:uiPriority="10" w:qFormat="1"/>
+    <w:lsdException w:name="Closing" w:semiHidden="1" w:unhideWhenUsed="1"/>
+    <w:lsdException w:name="Signature" w:semiHidden="1" w:unhideWhenUsed="1"/>
+    <w:lsdException w:name="Default Paragraph Font" w:semiHidden="1" w:uiPriority="1" w:unhideWhenUsed="1"/>
+    <w:lsdException w:name="Body Text" w:semiHidden="1" w:unhideWhenUsed="1"/>
+    <w:lsdException w:name="Body Text Indent" w:semiHidden="1" w:unhideWhenUsed="1"/>
+    <w:lsdException w:name="List Continue" w:semiHidden="1" w:unhideWhenUsed="1"/>
+    <w:lsdException w:name="List Continue 2" w:semiHidden="1" w:unhideWhenUsed="1"/>
+    <w:lsdException w:name="List Continue 3" w:semiHidden="1" w:unhideWhenUsed="1"/>
+    <w:lsdException w:name="List Continue 4" w:semiHidden="1" w:unhideWhenUsed="1"/>
+    <w:lsdException w:name="List Continue 5" w:semiHidden="1" w:unhideWhenUsed="1"/>
+    <w:lsdException w:name="Message Header" w:semiHidden="1" w:unhideWhenUsed="1"/>
+    <w:lsdException w:name="Subtitle" w:uiPriority="11" w:qFormat="1"/>
+    <w:lsdException w:name="Salutation" w:semiHidden="1" w:unhideWhenUsed="1"/>
+    <w:lsdException w:name="Date" w:semiHidden="1" w:unhideWhenUsed="1"/>
+    <w:lsdException w:name="Body Text First Indent" w:semiHidden="1" w:unhideWhenUsed="1"/>
+    <w:lsdException w:name="Body Text First Indent 2" w:semiHidden="1" w:unhideWhenUsed="1"/>
+    <w:lsdException w:name="Note Heading" w:semiHidden="1" w:unhideWhenUsed="1"/>
+    <w:lsdException w:name="Body Text 2" w:semiHidden="1" w:unhideWhenUsed="1"/>
+    <w:lsdException w:name="Body Text 3" w:semiHidden="1" w:unhideWhenUsed="1"/>
+    <w:lsdException w:name="Body Text Indent 2" w:semiHidden="1" w:unhideWhenUsed="1"/>
+    <w:lsdException w:name="Body Text Indent 3" w:semiHidden="1" w:unhideWhenUsed="1"/>
+    <w:lsdException w:name="Block Text" w:semiHidden="1" w:unhideWhenUsed="1"/>
+    <w:lsdException w:name="Hyperlink" w:semiHidden="1" w:unhideWhenUsed="1"/>
+    <w:lsdException w:name="FollowedHyperlink" w:semiHidden="1" w:unhideWhenUsed="1"/>
+    <w:lsdException w:name="Strong" w:uiPriority="22" w:qFormat="1"/>
+    <w:lsdException w:name="Emphasis" w:uiPriority="20" w:qFormat="1"/>
+    <w:lsdException w:name="Document Map" w:semiHidden="1" w:unhideWhenUsed="1"/>
+    <w:lsdException w:name="Plain Text" w:semiHidden="1" w:unhideWhenUsed="1"/>
+    <w:lsdException w:name="E-mail Signature" w:semiHidden="1" w:unhideWhenUsed="1"/>
+    <w:lsdException w:name="HTML Top of Form" w:semiHidden="1" w:unhideWhenUsed="1"/>
+    <w:lsdException w:name="HTML Bottom of Form" w:semiHidden="1" w:unhideWhenUsed="1"/>
+    <w:lsdException w:name="Normal (Web)" w:semiHidden="1" w:unhideWhenUsed="1"/>
+    <w:lsdException w:name="HTML Acronym" w:semiHidden="1" w:unhideWhenUsed="1"/>
+    <w:lsdException w:name="HTML Address" w:semiHidden="1" w:unhideWhenUsed="1"/>
+    <w:lsdException w:name="HTML Cite" w:semiHidden="1" w:unhideWhenUsed="1"/>
+    <w:lsdException w:name="HTML Code" w:semiHidden="1" w:unhideWhenUsed="1"/>
+    <w:lsdException w:name="HTML Definition" w:semiHidden="1" w:unhideWhenUsed="1"/>
+    <w:lsdException w:name="HTML Keyboard" w:semiHidden="1" w:unhideWhenUsed="1"/>
+    <w:lsdException w:name="HTML Preformatted" w:semiHidden="1" w:unhideWhenUsed="1"/>
+    <w:lsdException w:name="HTML Sample" w:semiHidden="1" w:unhideWhenUsed="1"/>
+    <w:lsdException w:name="HTML Typewriter" w:semiHidden="1" w:unhideWhenUsed="1"/>
+    <w:lsdException w:name="HTML Variable" w:semiHidden="1" w:unhideWhenUsed="1"/>
+    <w:lsdException w:name="Normal Table" w:semiHidden="1" w:unhideWhenUsed="1"/>
+    <w:lsdException w:name="annotation subject" w:semiHidden="1" w:unhideWhenUsed="1"/>
+    <w:lsdException w:name="No List" w:semiHidden="1" w:unhideWhenUsed="1"/>
+    <w:lsdException w:name="Outline List 1" w:semiHidden="1" w:unhideWhenUsed="1"/>
+    <w:lsdException w:name="Outline List 2" w:semiHidden="1" w:unhideWhenUsed="1"/>
+    <w:lsdException w:name="Outline List 3" w:semiHidden="1" w:unhideWhenUsed="1"/>
+    <w:lsdException w:name="Table Simple 1" w:semiHidden="1" w:unhideWhenUsed="1"/>
+    <w:lsdException w:name="Table Simple 2" w:semiHidden="1" w:unhideWhenUsed="1"/>
+    <w:lsdException w:name="Table Simple 3" w:semiHidden="1" w:unhideWhenUsed="1"/>
+    <w:lsdException w:name="Table Classic 1" w:semiHidden="1" w:unhideWhenUsed="1"/>
+    <w:lsdException w:name="Table Classic 2" w:semiHidden="1" w:unhideWhenUsed="1"/>
+    <w:lsdException w:name="Table Classic 3" w:semiHidden="1" w:unhideWhenUsed="1"/>
+    <w:lsdException w:name="Table Classic 4" w:semiHidden="1" w:unhideWhenUsed="1"/>
+    <w:lsdException w:name="Table Colorful 1" w:semiHidden="1" w:unhideWhenUsed="1"/>
+    <w:lsdException w:name="Table Colorful 2" w:semiHidden="1" w:unhideWhenUsed="1"/>
+    <w:lsdException w:name="Table Colorful 3" w:semiHidden="1" w:unhideWhenUsed="1"/>
+    <w:lsdException w:name="Table Columns 1" w:semiHidden="1" w:unhideWhenUsed="1"/>
+    <w:lsdException w:name="Table Columns 2" w:semiHidden="1" w:unhideWhenUsed="1"/>
+    <w:lsdException w:name="Table Columns 3" w:semiHidden="1" w:unhideWhenUsed="1"/>
+    <w:lsdException w:name="Table Columns 4" w:semiHidden="1" w:unhideWhenUsed="1"/>
+    <w:lsdException w:name="Table Columns 5" w:semiHidden="1" w:unhideWhenUsed="1"/>
+    <w:lsdException w:name="Table Grid 1" w:semiHidden="1" w:unhideWhenUsed="1"/>
+    <w:lsdException w:name="Table Grid 2" w:semiHidden="1" w:unhideWhenUsed="1"/>
+    <w:lsdException w:name="Table Grid 3" w:semiHidden="1" w:unhideWhenUsed="1"/>
+    <w:lsdException w:name="Table Grid 4" w:semiHidden="1" w:unhideWhenUsed="1"/>
+    <w:lsdException w:name="Table Grid 5" w:semiHidden="1" w:unhideWhenUsed="1"/>
+    <w:lsdException w:name="Table Grid 6" w:semiHidden="1" w:unhideWhenUsed="1"/>
+    <w:lsdException w:name="Table Grid 7" w:semiHidden="1" w:unhideWhenUsed="1"/>
+    <w:lsdException w:name="Table Grid 8" w:semiHidden="1" w:unhideWhenUsed="1"/>
+    <w:lsdException w:name="Table List 1" w:semiHidden="1" w:unhideWhenUsed="1"/>
+    <w:lsdException w:name="Table List 2" w:semiHidden="1" w:unhideWhenUsed="1"/>
+    <w:lsdException w:name="Table List 3" w:semiHidden="1" w:unhideWhenUsed="1"/>
+    <w:lsdException w:name="Table List 4" w:semiHidden="1" w:unhideWhenUsed="1"/>
+    <w:lsdException w:name="Table List 5" w:semiHidden="1" w:unhideWhenUsed="1"/>
+    <w:lsdException w:name="Table List 6" w:semiHidden="1" w:unhideWhenUsed="1"/>
+    <w:lsdException w:name="Table List 7" w:semiHidden="1" w:unhideWhenUsed="1"/>
+    <w:lsdException w:name="Table List 8" w:semiHidden="1" w:unhideWhenUsed="1"/>
+    <w:lsdException w:name="Table 3D effects 1" w:semiHidden="1" w:unhideWhenUsed="1"/>
+    <w:lsdException w:name="Table 3D effects 2" w:semiHidden="1" w:unhideWhenUsed="1"/>
+    <w:lsdException w:name="Table 3D effects 3" w:semiHidden="1" w:unhideWhenUsed="1"/>
+    <w:lsdException w:name="Table Contemporary" w:semiHidden="1" w:unhideWhenUsed="1"/>
+    <w:lsdException w:name="Table Elegant" w:semiHidden="1" w:unhideWhenUsed="1"/>
+    <w:lsdException w:name="Table Professional" w:semiHidden="1" w:unhideWhenUsed="1"/>
+    <w:lsdException w:name="Table Subtle 1" w:semiHidden="1" w:unhideWhenUsed="1"/>
+    <w:lsdException w:name="Table Subtle 2" w:semiHidden="1" w:unhideWhenUsed="1"/>
+    <w:lsdException w:name="Table Web 1" w:semiHidden="1" w:unhideWhenUsed="1"/>
+    <w:lsdException w:name="Table Web 2" w:semiHidden="1" w:unhideWhenUsed="1"/>
+    <w:lsdException w:name="Table Web 3" w:semiHidden="1" w:unhideWhenUsed="1"/>
+    <w:lsdException w:name="Balloon Text" w:semiHidden="1" w:unhideWhenUsed="1"/>
+    <w:lsdException w:name="Table Grid" w:uiPriority="59"/>
+    <w:lsdException w:name="Table Theme" w:semiHidden="1" w:unhideWhenUsed="1"/>
+    <w:lsdException w:name="Placeholder Text" w:semiHidden="1"/>
+    <w:lsdException w:name="No Spacing" w:uiPriority="1" w:qFormat="1"/>
+    <w:lsdException w:name="Light Shading" w:uiPriority="60"/>
+    <w:lsdException w:name="Light List" w:uiPriority="61"/>
+    <w:lsdException w:name="Light Grid" w:uiPriority="62"/>
+    <w:lsdException w:name="Medium Shading 1" w:uiPriority="63"/>
+    <w:lsdException w:name="Medium Shading 2" w:uiPriority="64"/>
+    <w:lsdException w:name="Medium List 1" w:uiPriority="65"/>
+    <w:lsdException w:name="Medium List 2" w:uiPriority="66"/>
+    <w:lsdException w:name="Medium Grid 1" w:uiPriority="67"/>
+    <w:lsdException w:name="Medium Grid 2" w:uiPriority="68"/>
+    <w:lsdException w:name="Medium Grid 3" w:uiPriority="69"/>
+    <w:lsdException w:name="Dark List" w:uiPriority="70"/>
+    <w:lsdException w:name="Colorful Shading" w:uiPriority="71"/>
+    <w:lsdException w:name="Colorful List" w:uiPriority="72"/>
+    <w:lsdException w:name="Colorful Grid" w:uiPriority="73"/>
+    <w:lsdException w:name="Light Shading Accent 1" w:uiPriority="60"/>
+    <w:lsdException w:name="Light List Accent 1" w:uiPriority="61"/>
+    <w:lsdException w:name="Light Grid Accent 1" w:uiPriority="62"/>
+    <w:lsdException w:name="Medium Shading 1 Accent 1" w:uiPriority="63"/>
+    <w:lsdException w:name="Medium Shading 2 Accent 1" w:uiPriority="64"/>
+    <w:lsdException w:name="Medium List 1 Accent 1" w:uiPriority="65"/>
+    <w:lsdException w:name="Revision" w:semiHidden="1"/>
+    <w:lsdException w:name="List Paragraph" w:uiPriority="34" w:qFormat="1"/>
+    <w:lsdException w:name="Quote" w:uiPriority="29" w:qFormat="1"/>
+    <w:lsdException w:name="Intense Quote" w:uiPriority="30" w:qFormat="1"/>
+    <w:lsdException w:name="Medium List 2 Accent 1" w:uiPriority="66"/>
+    <w:lsdException w:name="Medium Grid 1 Accent 1" w:uiPriority="67"/>
+    <w:lsdException w:name="Medium Grid 2 Accent 1" w:uiPriority="68"/>
+    <w:lsdException w:name="Medium Grid 3 Accent 1" w:uiPriority="69"/>
+    <w:lsdException w:name="Dark List Accent 1" w:uiPriority="70"/>
+    <w:lsdException w:name="Colorful Shading Accent 1" w:uiPriority="71"/>
+    <w:lsdException w:name="Colorful List Accent 1" w:uiPriority="72"/>
+    <w:lsdException w:name="Colorful Grid Accent 1" w:uiPriority="73"/>
+    <w:lsdException w:name="Light Shading Accent 2" w:uiPriority="60"/>
+    <w:lsdException w:name="Light List Accent 2" w:uiPriority="61"/>
+    <w:lsdException w:name="Light Grid Accent 2" w:uiPriority="62"/>
+    <w:lsdException w:name="Medium Shading 1 Accent 2" w:uiPriority="63"/>
+    <w:lsdException w:name="Medium Shading 2 Accent 2" w:uiPriority="64"/>
+    <w:lsdException w:name="Medium List 1 Accent 2" w:uiPriority="65"/>
+    <w:lsdException w:name="Medium List 2 Accent 2" w:uiPriority="66"/>
+    <w:lsdException w:name="Medium Grid 1 Accent 2" w:uiPriority="67"/>
+    <w:lsdException w:name="Medium Grid 2 Accent 2" w:uiPriority="68"/>
+    <w:lsdException w:name="Medium Grid 3 Accent 2" w:uiPriority="69"/>
+    <w:lsdException w:name="Dark List Accent 2" w:uiPriority="70"/>
+    <w:lsdException w:name="Colorful Shading Accent 2" w:uiPriority="71"/>
+    <w:lsdException w:name="Colorful List Accent 2" w:uiPriority="72"/>
+    <w:lsdException w:name="Colorful Grid Accent 2" w:uiPriority="73"/>
+    <w:lsdException w:name="Light Shading Accent 3" w:uiPriority="60"/>
+    <w:lsdException w:name="Light List Accent 3" w:uiPriority="61"/>
+    <w:lsdException w:name="Light Grid Accent 3" w:uiPriority="62"/>
+    <w:lsdException w:name="Medium Shading 1 Accent 3" w:uiPriority="63"/>
+    <w:lsdException w:name="Medium Shading 2 Accent 3" w:uiPriority="64"/>
+    <w:lsdException w:name="Medium List 1 Accent 3" w:uiPriority="65"/>
+    <w:lsdException w:name="Medium List 2 Accent 3" w:uiPriority="66"/>
+    <w:lsdException w:name="Medium Grid 1 Accent 3" w:uiPriority="67"/>
+    <w:lsdException w:name="Medium Grid 2 Accent 3" w:uiPriority="68"/>
+    <w:lsdException w:name="Medium Grid 3 Accent 3" w:uiPriority="69"/>
+    <w:lsdException w:name="Dark List Accent 3" w:uiPriority="70"/>
+    <w:lsdException w:name="Colorful Shading Accent 3" w:uiPriority="71"/>
+    <w:lsdException w:name="Colorful List Accent 3" w:uiPriority="72"/>
+    <w:lsdException w:name="Colorful Grid Accent 3" w:uiPriority="73"/>
+    <w:lsdException w:name="Light Shading Accent 4" w:uiPriority="60"/>
+    <w:lsdException w:name="Light List Accent 4" w:uiPriority="61"/>
+    <w:lsdException w:name="Light Grid Accent 4" w:uiPriority="62"/>
+    <w:lsdException w:name="Medium Shading 1 Accent 4" w:uiPriority="63"/>
+    <w:lsdException w:name="Medium Shading 2 Accent 4" w:uiPriority="64"/>
+    <w:lsdException w:name="Medium List 1 Accent 4" w:uiPriority="65"/>
+    <w:lsdException w:name="Medium List 2 Accent 4" w:uiPriority="66"/>
+    <w:lsdException w:name="Medium Grid 1 Accent 4" w:uiPriority="67"/>
+    <w:lsdException w:name="Medium Grid 2 Accent 4" w:uiPriority="68"/>
+    <w:lsdException w:name="Medium Grid 3 Accent 4" w:uiPriority="69"/>
+    <w:lsdException w:name="Dark List Accent 4" w:uiPriority="70"/>
+    <w:lsdException w:name="Colorful Shading Accent 4" w:uiPriority="71"/>
+    <w:lsdException w:name="Colorful List Accent 4" w:uiPriority="72"/>
+    <w:lsdException w:name="Colorful Grid Accent 4" w:uiPriority="73"/>
+    <w:lsdException w:name="Light Shading Accent 5" w:uiPriority="60"/>
+    <w:lsdException w:name="Light List Accent 5" w:uiPriority="61"/>
+    <w:lsdException w:name="Light Grid Accent 5" w:uiPriority="62"/>
+    <w:lsdException w:name="Medium Shading 1 Accent 5" w:uiPriority="63"/>
+    <w:lsdException w:name="Medium Shading 2 Accent 5" w:uiPriority="64"/>
+    <w:lsdException w:name="Medium List 1 Accent 5" w:uiPriority="65"/>
+    <w:lsdException w:name="Medium List 2 Accent 5" w:uiPriority="66"/>
+    <w:lsdException w:name="Medium Grid 1 Accent 5" w:uiPriority="67"/>
+    <w:lsdException w:name="Medium Grid 2 Accent 5" w:uiPriority="68"/>
+    <w:lsdException w:name="Medium Grid 3 Accent 5" w:uiPriority="69"/>
+    <w:lsdException w:name="Dark List Accent 5" w:uiPriority="70"/>
+    <w:lsdException w:name="Colorful Shading Accent 5" w:uiPriority="71"/>
+    <w:lsdException w:name="Colorful List Accent 5" w:uiPriority="72"/>
+    <w:lsdException w:name="Colorful Grid Accent 5" w:uiPriority="73"/>
+    <w:lsdException w:name="Light Shading Accent 6" w:uiPriority="60"/>
+    <w:lsdException w:name="Light List Accent 6" w:uiPriority="61"/>
+    <w:lsdException w:name="Light Grid Accent 6" w:uiPriority="62"/>
+    <w:lsdException w:name="Medium Shading 1 Accent 6" w:uiPriority="63"/>
+    <w:lsdException w:name="Medium Shading 2 Accent 6" w:uiPriority="64"/>
+    <w:lsdException w:name="Medium List 1 Accent 6" w:uiPriority="65"/>
+    <w:lsdException w:name="Medium List 2 Accent 6" w:uiPriority="66"/>
+    <w:lsdException w:name="Medium Grid 1 Accent 6" w:uiPriority="67"/>
+    <w:lsdException w:name="Medium Grid 2 Accent 6" w:uiPriority="68"/>
+    <w:lsdException w:name="Medium Grid 3 Accent 6" w:uiPriority="69"/>
+    <w:lsdException w:name="Dark List Accent 6" w:uiPriority="70"/>
+    <w:lsdException w:name="Colorful Shading Accent 6" w:uiPriority="71"/>
+    <w:lsdException w:name="Colorful List Accent 6" w:uiPriority="72"/>
+    <w:lsdException w:name="Colorful Grid Accent 6" w:uiPriority="73"/>
+    <w:lsdException w:name="Subtle Emphasis" w:uiPriority="19" w:qFormat="1"/>
+    <w:lsdException w:name="Intense Emphasis" w:uiPriority="21" w:qFormat="1"/>
+    <w:lsdException w:name="Subtle Reference" w:uiPriority="31" w:qFormat="1"/>
+    <w:lsdException w:name="Intense Reference" w:uiPriority="32" w:qFormat="1"/>
+    <w:lsdException w:name="Book Title" w:uiPriority="33" w:qFormat="1"/>
+    <w:lsdException w:name="Bibliography" w:semiHidden="1" w:uiPriority="37" w:unhideWhenUsed="1"/>
+    <w:lsdException w:name="TOC Heading" w:semiHidden="1" w:uiPriority="39" w:unhideWhenUsed="1" w:qFormat="1"/>
+    <w:lsdException w:name="Grid Table 4" w:uiPriority="49"/>
+    <w:lsdException w:name="Grid Table 5 Dark" w:uiPriority="50"/>
+    <w:lsdException w:name="Grid Table 6 Colorful" w:uiPriority="51"/>
+    <w:lsdException w:name="Grid Table 7 Colorful" w:uiPriority="52"/>
+    <w:lsdException w:name="Grid Table 1 Light Accent 1" w:uiPriority="46"/>
+    <w:lsdException w:name="Grid Table 2 Accent 1" w:uiPriority="47"/>
+    <w:lsdException w:name="Grid Table 3 Accent 1" w:uiPriority="48"/>
+    <w:lsdException w:name="Grid Table 4 Accent 1" w:uiPriority="49"/>
+    <w:lsdException w:name="Grid Table 5 Dark Accent 1" w:uiPriority="50"/>
+    <w:lsdException w:name="Grid Table 6 Colorful Accent 1" w:uiPriority="51"/>
+    <w:lsdException w:name="Grid Table 7 Colorful Accent 1" w:uiPriority="52"/>
+    <w:lsdException w:name="Grid Table 1 Light Accent 2" w:uiPriority="46"/>
+    <w:lsdException w:name="Grid Table 2 Accent 2" w:uiPriority="47"/>
+    <w:lsdException w:name="Grid Table 3 Accent 2" w:uiPriority="48"/>
+    <w:lsdException w:name="Grid Table 4 Accent 2" w:uiPriority="49"/>
+    <w:lsdException w:name="Grid Table 5 Dark Accent 2" w:uiPriority="50"/>
+    <w:lsdException w:name="Grid Table 6 Colorful Accent 2" w:uiPriority="51"/>
+    <w:lsdException w:name="Grid Table 7 Colorful Accent 2" w:uiPriority="52"/>
+    <w:lsdException w:name="Grid Table 1 Light Accent 3" w:uiPriority="46"/>
+    <w:lsdException w:name="Grid Table 2 Accent 3" w:uiPriority="47"/>
+    <w:lsdException w:name="Grid Table 3 Accent 3" w:uiPriority="48"/>
+    <w:lsdException w:name="Grid Table 4 Accent 3" w:uiPriority="49"/>
+    <w:lsdException w:name="Grid Table 5 Dark Accent 3" w:uiPriority="50"/>
+    <w:lsdException w:name="Grid Table 6 Colorful Accent 3" w:uiPriority="51"/>
+    <w:lsdException w:name="Grid Table 7 Colorful Accent 3" w:uiPriority="52"/>
+    <w:lsdException w:name="Grid Table 1 Light Accent 4" w:uiPriority="46"/>
+    <w:lsdException w:name="Grid Table 2 Accent 4" w:uiPriority="47"/>
+    <w:lsdException w:name="Grid Table 3 Accent 4" w:uiPriority="48"/>
+    <w:lsdException w:name="Grid Table 4 Accent 4" w:uiPriority="49"/>
+    <w:lsdException w:name="Grid Table 5 Dark Accent 4" w:uiPriority="50"/>
+    <w:lsdException w:name="Grid Table 6 Colorful Accent 4" w:uiPriority="51"/>
+    <w:lsdException w:name="Grid Table 7 Colorful Accent 4" w:uiPriority="52"/>
+    <w:lsdException w:name="Grid Table 1 Light Accent 5" w:uiPriority="46"/>
+    <w:lsdException w:name="Grid Table 2 Accent 5" w:uiPriority="47"/>
+    <w:lsdException w:name="Grid Table 3 Accent 5" w:uiPriority="48"/>
+    <w:lsdException w:name="Grid Table 4 Accent 5" w:uiPriority="49"/>
+    <w:lsdException w:name="Grid Table 5 Dark Accent 5" w:uiPriority="50"/>
+    <w:lsdException w:name="Grid Table 6 Colorful Accent 5" w:uiPriority="51"/>
+    <w:lsdException w:name="Grid Table 7 Colorful Accent 5" w:uiPriority="52"/>
+    <w:lsdException w:name="Grid Table 1 Light Accent 6" w:uiPriority="46"/>
+    <w:lsdException w:name="Grid Table 2 Accent 6" w:uiPriority="47"/>
+    <w:lsdException w:name="Grid Table 3 Accent 6" w:uiPriority="48"/>
+    <w:lsdException w:name="Grid Table 4 Accent 6" w:uiPriority="49"/>
+    <w:lsdException w:name="Grid Table 5 Dark Accent 6" w:uiPriority="50"/>
+    <w:lsdException w:name="Grid Table 6 Colorful Accent 6" w:uiPriority="51"/>
+    <w:lsdException w:name="Grid Table 7 Colorful Accent 6" w:uiPriority="52"/>
+    <w:lsdException w:name="List Table 1 Light" w:uiPriority="46"/>
+    <w:lsdException w:name="List Table 2" w:uiPriority="47"/>
+    <w:lsdException w:name="List Table 3" w:uiPriority="48"/>
+    <w:lsdException w:name="List Table 4" w:uiPriority="49"/>
+    <w:lsdException w:name="List Table 5 Dark" w:uiPriority="50"/>
+    <w:lsdException w:name="List Table 6 Colorful" w:uiPriority="51"/>
+    <w:lsdException w:name="List Table 7 Colorful" w:uiPriority="52"/>
+    <w:lsdException w:name="List Table 1 Light Accent 1" w:uiPriority="46"/>
+    <w:lsdException w:name="List Table 2 Accent 1" w:uiPriority="47"/>
+    <w:lsdException w:name="List Table 3 Accent 1" w:uiPriority="48"/>
+    <w:lsdException w:name="List Table 4 Accent 1" w:uiPriority="49"/>
+    <w:lsdException w:name="List Table 5 Dark Accent 1" w:uiPriority="50"/>
+    <w:lsdException w:name="List Table 6 Colorful Accent 1" w:uiPriority="51"/>
+    <w:lsdException w:name="List Table 7 Colorful Accent 1" w:uiPriority="52"/>
+    <w:lsdException w:name="List Table 1 Light Accent 2" w:uiPriority="46"/>
+    <w:lsdException w:name="List Table 2 Accent 2" w:uiPriority="47"/>
+    <w:lsdException w:name="List Table 3 Accent 2" w:uiPriority="48"/>
+    <w:lsdException w:name="List Table 4 Accent 2" w:uiPriority="49"/>
+    <w:lsdException w:name="List Table 5 Dark Accent 2" w:uiPriority="50"/>
+    <w:lsdException w:name="List Table 6 Colorful Accent 2" w:uiPriority="51"/>
+    <w:lsdException w:name="List Table 7 Colorful Accent 2" w:uiPriority="52"/>
+    <w:lsdException w:name="List Table 1 Light Accent 3" w:uiPriority="46"/>
+    <w:lsdException w:name="List Table 2 Accent 3" w:uiPriority="47"/>
+    <w:lsdException w:name="List Table 3 Accent 3" w:uiPriority="48"/>
+    <w:lsdException w:name="List Table 4 Accent 3" w:uiPriority="49"/>
+    <w:lsdException w:name="List Table 5 Dark Accent 3" w:uiPriority="50"/>
+    <w:lsdException w:name="List Table 6 Colorful Accent 3" w:uiPriority="51"/>
+    <w:lsdException w:name="List Table 7 Colorful Accent 3" w:uiPriority="52"/>
+    <w:lsdException w:name="List Table 1 Light Accent 4" w:uiPriority="46"/>
+    <w:lsdException w:name="List Table 2 Accent 4" w:uiPriority="47"/>
+    <w:lsdException w:name="List Table 3 Accent 4" w:uiPriority="48"/>
+    <w:lsdException w:name="List Table 4 Accent 4" w:uiPriority="49"/>
+    <w:lsdException w:name="List Table 5 Dark Accent 4" w:uiPriority="50"/>
+    <w:lsdException w:name="List Table 6 Colorful Accent 4" w:uiPriority="51"/>
+    <w:lsdException w:name="List Table 7 Colorful Accent 4" w:uiPriority="52"/>
+    <w:lsdException w:name="List Table 1 Light Accent 5" w:uiPriority="46"/>
+    <w:lsdException w:name="List Table 2 Accent 5" w:uiPriority="47"/>
+    <w:lsdException w:name="List Table 3 Accent 5" w:uiPriority="48"/>
+    <w:lsdException w:name="List Table 4 Accent 5" w:uiPriority="49"/>
+    <w:lsdException w:name="List Table 5 Dark Accent 5" w:uiPriority="50"/>
+    <w:lsdException w:name="List Table 6 Colorful Accent 5" w:uiPriority="51"/>
+    <w:lsdException w:name="List Table 7 Colorful Accent 5" w:uiPriority="52"/>
+    <w:lsdException w:name="List Table 1 Light Accent 6" w:uiPriority="46"/>
+    <w:lsdException w:name="List Table 2 Accent 6" w:uiPriority="47"/>
+    <w:lsdException w:name="List Table 3 Accent 6" w:uiPriority="48"/>
+    <w:lsdException w:name="List Table 4 Accent 6" w:uiPriority="49"/>
+    <w:lsdException w:name="List Table 5 Dark Accent 6" w:uiPriority="50"/>
+    <w:lsdException w:name="List Table 6 Colorful Accent 6" w:uiPriority="51"/>
+    <w:lsdException w:name="List Table 7 Colorful Accent 6" w:uiPriority="52"/>
   </w:latentStyles>
   <w:style w:type="paragraph" w:default="1" w:styleId="Normal">
     <w:name w:val="Normal"/>
@@ -4481,14 +3675,15 @@
   </w:style>
   <w:style w:type="character" w:default="1" w:styleId="DefaultParagraphFont">
     <w:name w:val="Default Paragraph Font"/>
+    <w:uiPriority w:val="1"/>
     <w:semiHidden/>
     <w:unhideWhenUsed/>
   </w:style>
   <w:style w:type="table" w:default="1" w:styleId="TableNormal">
     <w:name w:val="Normal Table"/>
+    <w:uiPriority w:val="99"/>
     <w:semiHidden/>
     <w:unhideWhenUsed/>
-    <w:qFormat/>
     <w:tblPr>
       <w:tblInd w:w="0" w:type="dxa"/>
       <w:tblCellMar>
@@ -4501,6 +3696,7 @@
   </w:style>
   <w:style w:type="numbering" w:default="1" w:styleId="NoList">
     <w:name w:val="No List"/>
+    <w:uiPriority w:val="99"/>
     <w:semiHidden/>
     <w:unhideWhenUsed/>
   </w:style>
@@ -4513,7 +3709,6 @@
       <w:spacing w:after="0" w:line="240" w:lineRule="auto"/>
     </w:pPr>
     <w:tblPr>
-      <w:tblInd w:w="0" w:type="dxa"/>
       <w:tblBorders>
         <w:top w:val="single" w:sz="4" w:space="0" w:color="auto"/>
         <w:left w:val="single" w:sz="4" w:space="0" w:color="auto"/>
@@ -4522,12 +3717,6 @@
         <w:insideH w:val="single" w:sz="4" w:space="0" w:color="auto"/>
         <w:insideV w:val="single" w:sz="4" w:space="0" w:color="auto"/>
       </w:tblBorders>
-      <w:tblCellMar>
-        <w:top w:w="0" w:type="dxa"/>
-        <w:left w:w="108" w:type="dxa"/>
-        <w:bottom w:w="0" w:type="dxa"/>
-        <w:right w:w="108" w:type="dxa"/>
-      </w:tblCellMar>
     </w:tblPr>
   </w:style>
 </w:styles>

</xml_diff>

<commit_message>
ordered questions by difficulty
</commit_message>
<xml_diff>
--- a/archive/DataPrep/ACT Math Sheets_v2_3_9_18/Lines.docx
+++ b/archive/DataPrep/ACT Math Sheets_v2_3_9_18/Lines.docx
@@ -82,15 +82,14 @@
         </w:rPr>
         <w:t xml:space="preserve">) coordinate plane, what is the slope of the line given by the equation </w:t>
       </w:r>
-    </w:p>
-    <w:p>
-      <w:pPr>
-        <w:rPr>
-          <w:rFonts w:ascii="Times New Roman" w:hAnsi="Times New Roman" w:cs="Times New Roman"/>
-          <w:sz w:val="24"/>
-          <w:szCs w:val="24"/>
-        </w:rPr>
-      </w:pPr>
+      <w:r>
+        <w:rPr>
+          <w:rFonts w:ascii="Times New Roman" w:hAnsi="Times New Roman" w:cs="Times New Roman"/>
+          <w:sz w:val="24"/>
+          <w:szCs w:val="24"/>
+        </w:rPr>
+        <w:t xml:space="preserve">? </w:t>
+      </w:r>
       <w:r>
         <w:rPr>
           <w:rFonts w:ascii="Times New Roman" w:hAnsi="Times New Roman" w:cs="Times New Roman"/>
@@ -227,24 +226,6 @@
           <w:szCs w:val="24"/>
         </w:rPr>
         <w:t>Which of the following equations represents this relationship between d and t?</w:t>
-      </w:r>
-    </w:p>
-    <w:p>
-      <w:pPr>
-        <w:rPr>
-          <w:rFonts w:ascii="Times New Roman" w:hAnsi="Times New Roman" w:cs="Times New Roman"/>
-          <w:sz w:val="24"/>
-          <w:szCs w:val="24"/>
-        </w:rPr>
-      </w:pPr>
-      <w:r>
-        <w:rPr>
-          <w:rFonts w:ascii="Times New Roman" w:hAnsi="Times New Roman" w:cs="Times New Roman"/>
-          <w:sz w:val="24"/>
-          <w:szCs w:val="24"/>
-          <w:highlight w:val="yellow"/>
-        </w:rPr>
-        <w:t>PICTURE</w:t>
       </w:r>
     </w:p>
     <w:p>
@@ -453,41 +434,41 @@
           <w:sz w:val="24"/>
           <w:szCs w:val="24"/>
         </w:rPr>
+        <w:t>H. y = -½ x + 4</w:t>
+      </w:r>
+    </w:p>
+    <w:p>
+      <w:pPr>
+        <w:rPr>
+          <w:rFonts w:ascii="Times New Roman" w:hAnsi="Times New Roman" w:cs="Times New Roman"/>
+          <w:sz w:val="24"/>
+          <w:szCs w:val="24"/>
+        </w:rPr>
+      </w:pPr>
+      <w:r>
+        <w:rPr>
+          <w:rFonts w:ascii="Times New Roman" w:hAnsi="Times New Roman" w:cs="Times New Roman"/>
+          <w:sz w:val="24"/>
+          <w:szCs w:val="24"/>
+        </w:rPr>
+        <w:t>J. y = ½x – 4</w:t>
+      </w:r>
+    </w:p>
+    <w:p>
+      <w:pPr>
+        <w:rPr>
+          <w:rFonts w:ascii="Times New Roman" w:hAnsi="Times New Roman" w:cs="Times New Roman"/>
+          <w:sz w:val="24"/>
+          <w:szCs w:val="24"/>
+        </w:rPr>
+      </w:pPr>
+      <w:r>
+        <w:rPr>
+          <w:rFonts w:ascii="Times New Roman" w:hAnsi="Times New Roman" w:cs="Times New Roman"/>
+          <w:sz w:val="24"/>
+          <w:szCs w:val="24"/>
+        </w:rPr>
         <w:lastRenderedPageBreak/>
-        <w:t>H. y = -½ x + 4</w:t>
-      </w:r>
-    </w:p>
-    <w:p>
-      <w:pPr>
-        <w:rPr>
-          <w:rFonts w:ascii="Times New Roman" w:hAnsi="Times New Roman" w:cs="Times New Roman"/>
-          <w:sz w:val="24"/>
-          <w:szCs w:val="24"/>
-        </w:rPr>
-      </w:pPr>
-      <w:r>
-        <w:rPr>
-          <w:rFonts w:ascii="Times New Roman" w:hAnsi="Times New Roman" w:cs="Times New Roman"/>
-          <w:sz w:val="24"/>
-          <w:szCs w:val="24"/>
-        </w:rPr>
-        <w:t>J. y = ½x – 4</w:t>
-      </w:r>
-    </w:p>
-    <w:p>
-      <w:pPr>
-        <w:rPr>
-          <w:rFonts w:ascii="Times New Roman" w:hAnsi="Times New Roman" w:cs="Times New Roman"/>
-          <w:sz w:val="24"/>
-          <w:szCs w:val="24"/>
-        </w:rPr>
-      </w:pPr>
-      <w:r>
-        <w:rPr>
-          <w:rFonts w:ascii="Times New Roman" w:hAnsi="Times New Roman" w:cs="Times New Roman"/>
-          <w:sz w:val="24"/>
-          <w:szCs w:val="24"/>
-        </w:rPr>
         <w:t>K. y = 2x – 7</w:t>
       </w:r>
     </w:p>
@@ -779,35 +760,6 @@
         </w:rPr>
         <w:t>E. 4</w:t>
       </w:r>
-    </w:p>
-    <w:p>
-      <w:pPr>
-        <w:rPr>
-          <w:rFonts w:ascii="Times New Roman" w:hAnsi="Times New Roman" w:cs="Times New Roman"/>
-          <w:sz w:val="24"/>
-          <w:szCs w:val="24"/>
-        </w:rPr>
-      </w:pPr>
-      <w:r>
-        <w:rPr>
-          <w:rFonts w:ascii="Times New Roman" w:hAnsi="Times New Roman" w:cs="Times New Roman"/>
-          <w:b/>
-          <w:sz w:val="24"/>
-          <w:szCs w:val="24"/>
-          <w:highlight w:val="yellow"/>
-        </w:rPr>
-        <w:t>[PICTURE]</w:t>
-      </w:r>
-    </w:p>
-    <w:p>
-      <w:pPr>
-        <w:rPr>
-          <w:rFonts w:ascii="Times New Roman" w:hAnsi="Times New Roman" w:cs="Times New Roman"/>
-          <w:b/>
-          <w:sz w:val="24"/>
-          <w:szCs w:val="24"/>
-        </w:rPr>
-      </w:pPr>
     </w:p>
     <w:p>
       <w:pPr>
@@ -1319,11 +1271,9 @@
     <w:p>
       <w:pPr>
         <w:rPr>
-          <w:rFonts w:ascii="Cambria Math" w:hAnsi="Cambria Math" w:cs="Cambria Math"/>
-          <w:b/>
-          <w:color w:val="545454"/>
-          <w:highlight w:val="yellow"/>
-          <w:shd w:val="clear" w:color="auto" w:fill="FFFFFF"/>
+          <w:rFonts w:ascii="Times New Roman" w:hAnsi="Times New Roman" w:cs="Times New Roman"/>
+          <w:sz w:val="24"/>
+          <w:szCs w:val="24"/>
         </w:rPr>
       </w:pPr>
       <w:r>
@@ -1360,34 +1310,50 @@
           <w:sz w:val="24"/>
           <w:szCs w:val="24"/>
         </w:rPr>
-        <w:t xml:space="preserve">) coordinate plane below. Although only a portion of each graph is shown, the domain of each function is all real numbers. If it can be determined at what point do the graphs intersect? </w:t>
-      </w:r>
-      <w:r>
-        <w:rPr>
-          <w:rFonts w:ascii="Cambria Math" w:hAnsi="Cambria Math" w:cs="Cambria Math"/>
-          <w:b/>
-          <w:color w:val="545454"/>
-          <w:highlight w:val="yellow"/>
-          <w:shd w:val="clear" w:color="auto" w:fill="FFFFFF"/>
-        </w:rPr>
-        <w:t>[PICTURE]</w:t>
-      </w:r>
-    </w:p>
-    <w:p>
-      <w:pPr>
-        <w:rPr>
-          <w:rFonts w:ascii="Times New Roman" w:hAnsi="Times New Roman" w:cs="Times New Roman"/>
-          <w:sz w:val="24"/>
-          <w:szCs w:val="24"/>
-        </w:rPr>
-      </w:pPr>
-      <w:r>
-        <w:rPr>
-          <w:rFonts w:ascii="Times New Roman" w:hAnsi="Times New Roman" w:cs="Times New Roman"/>
-          <w:sz w:val="24"/>
-          <w:szCs w:val="24"/>
-        </w:rPr>
-        <w:t>F. (-1,5)</w:t>
+        <w:t>) coordinate plane below. Although only a portion of each graph is shown, the domain of each function is all real numbers. If it can be determined at what</w:t>
+      </w:r>
+      <w:r>
+        <w:rPr>
+          <w:rFonts w:ascii="Times New Roman" w:hAnsi="Times New Roman" w:cs="Times New Roman"/>
+          <w:sz w:val="24"/>
+          <w:szCs w:val="24"/>
+        </w:rPr>
+        <w:t xml:space="preserve"> point do the graphs intersect?</w:t>
+      </w:r>
+    </w:p>
+    <w:p>
+      <w:pPr>
+        <w:rPr>
+          <w:rFonts w:ascii="Times New Roman" w:hAnsi="Times New Roman" w:cs="Times New Roman"/>
+          <w:sz w:val="24"/>
+          <w:szCs w:val="24"/>
+        </w:rPr>
+      </w:pPr>
+      <w:r>
+        <w:rPr>
+          <w:rFonts w:ascii="Times New Roman" w:hAnsi="Times New Roman" w:cs="Times New Roman"/>
+          <w:sz w:val="24"/>
+          <w:szCs w:val="24"/>
+        </w:rPr>
+        <w:t>F. (-1</w:t>
+      </w:r>
+      <w:proofErr w:type="gramStart"/>
+      <w:r>
+        <w:rPr>
+          <w:rFonts w:ascii="Times New Roman" w:hAnsi="Times New Roman" w:cs="Times New Roman"/>
+          <w:sz w:val="24"/>
+          <w:szCs w:val="24"/>
+        </w:rPr>
+        <w:t>,5</w:t>
+      </w:r>
+      <w:proofErr w:type="gramEnd"/>
+      <w:r>
+        <w:rPr>
+          <w:rFonts w:ascii="Times New Roman" w:hAnsi="Times New Roman" w:cs="Times New Roman"/>
+          <w:sz w:val="24"/>
+          <w:szCs w:val="24"/>
+        </w:rPr>
+        <w:t>)</w:t>
       </w:r>
     </w:p>
     <w:p>
@@ -1828,16 +1794,15 @@
           <w:sz w:val="24"/>
           <w:szCs w:val="24"/>
         </w:rPr>
-        <w:t xml:space="preserve">(Note: There is a linear relationship between the number of miles and the total charge for both Ben’s and Ronnie’s) </w:t>
-      </w:r>
-      <w:r>
-        <w:rPr>
-          <w:rFonts w:ascii="Times New Roman" w:hAnsi="Times New Roman" w:cs="Times New Roman"/>
-          <w:sz w:val="24"/>
-          <w:szCs w:val="24"/>
-          <w:highlight w:val="yellow"/>
-        </w:rPr>
-        <w:t>[PICTURE]</w:t>
+        <w:t>(Note: There is a linear relationship between the number of miles and the total char</w:t>
+      </w:r>
+      <w:r>
+        <w:rPr>
+          <w:rFonts w:ascii="Times New Roman" w:hAnsi="Times New Roman" w:cs="Times New Roman"/>
+          <w:sz w:val="24"/>
+          <w:szCs w:val="24"/>
+        </w:rPr>
+        <w:t>ge for both Ben’s and Ronnie’s)</w:t>
       </w:r>
     </w:p>
     <w:p>
@@ -2184,23 +2149,13 @@
           <w:szCs w:val="24"/>
         </w:rPr>
       </w:pPr>
-    </w:p>
-    <w:p>
-      <w:pPr>
+      <w:r>
         <w:rPr>
           <w:rFonts w:ascii="Times New Roman" w:hAnsi="Times New Roman" w:cs="Times New Roman"/>
           <w:b/>
           <w:sz w:val="24"/>
           <w:szCs w:val="24"/>
         </w:rPr>
-      </w:pPr>
-      <w:r>
-        <w:rPr>
-          <w:rFonts w:ascii="Times New Roman" w:hAnsi="Times New Roman" w:cs="Times New Roman"/>
-          <w:b/>
-          <w:sz w:val="24"/>
-          <w:szCs w:val="24"/>
-        </w:rPr>
         <w:t>June 2015</w:t>
       </w:r>
     </w:p>
@@ -2235,7 +2190,15 @@
           <w:sz w:val="24"/>
           <w:szCs w:val="24"/>
         </w:rPr>
-        <w:t xml:space="preserve">, and the number of candies, </w:t>
+        <w:t xml:space="preserve">, and </w:t>
+      </w:r>
+      <w:r>
+        <w:rPr>
+          <w:rFonts w:ascii="Times New Roman" w:hAnsi="Times New Roman" w:cs="Times New Roman"/>
+          <w:sz w:val="24"/>
+          <w:szCs w:val="24"/>
+        </w:rPr>
+        <w:t xml:space="preserve">the number of candies, </w:t>
       </w:r>
       <w:r>
         <w:rPr>
@@ -2347,14 +2310,8 @@
         </w:rPr>
         <w:t>n – 5.5</w:t>
       </w:r>
-      <w:r>
-        <w:rPr>
-          <w:rFonts w:ascii="Times New Roman" w:hAnsi="Times New Roman" w:cs="Times New Roman"/>
-          <w:sz w:val="24"/>
-          <w:szCs w:val="24"/>
-        </w:rPr>
-        <w:br/>
-      </w:r>
+      <w:bookmarkStart w:id="0" w:name="_GoBack"/>
+      <w:bookmarkEnd w:id="0"/>
     </w:p>
     <w:p>
       <w:pPr>
@@ -2505,8 +2462,51 @@
           <w:sz w:val="24"/>
           <w:szCs w:val="24"/>
         </w:rPr>
+        <w:t xml:space="preserve">Image </w:t>
+      </w:r>
+    </w:p>
+    <w:p>
+      <w:pPr>
+        <w:rPr>
+          <w:rFonts w:ascii="Times New Roman" w:hAnsi="Times New Roman" w:cs="Times New Roman"/>
+          <w:sz w:val="24"/>
+          <w:szCs w:val="24"/>
+        </w:rPr>
+      </w:pPr>
+      <w:r>
+        <w:rPr>
+          <w:rFonts w:ascii="Times New Roman" w:hAnsi="Times New Roman" w:cs="Times New Roman"/>
+          <w:sz w:val="24"/>
+          <w:szCs w:val="24"/>
+        </w:rPr>
+        <w:t xml:space="preserve">D. </w:t>
+      </w:r>
+      <w:r>
+        <w:rPr>
+          <w:rFonts w:ascii="Times New Roman" w:hAnsi="Times New Roman" w:cs="Times New Roman"/>
+          <w:sz w:val="24"/>
+          <w:szCs w:val="24"/>
+        </w:rPr>
         <w:t>Image</w:t>
       </w:r>
+    </w:p>
+    <w:p>
+      <w:pPr>
+        <w:rPr>
+          <w:rFonts w:ascii="Times New Roman" w:hAnsi="Times New Roman" w:cs="Times New Roman"/>
+          <w:sz w:val="24"/>
+          <w:szCs w:val="24"/>
+          <w:highlight w:val="yellow"/>
+        </w:rPr>
+      </w:pPr>
+      <w:r>
+        <w:rPr>
+          <w:rFonts w:ascii="Times New Roman" w:hAnsi="Times New Roman" w:cs="Times New Roman"/>
+          <w:sz w:val="24"/>
+          <w:szCs w:val="24"/>
+        </w:rPr>
+        <w:t>E.</w:t>
+      </w:r>
       <w:r>
         <w:rPr>
           <w:rFonts w:ascii="Times New Roman" w:hAnsi="Times New Roman" w:cs="Times New Roman"/>
@@ -2515,23 +2515,6 @@
         </w:rPr>
         <w:t xml:space="preserve"> </w:t>
       </w:r>
-    </w:p>
-    <w:p>
-      <w:pPr>
-        <w:rPr>
-          <w:rFonts w:ascii="Times New Roman" w:hAnsi="Times New Roman" w:cs="Times New Roman"/>
-          <w:sz w:val="24"/>
-          <w:szCs w:val="24"/>
-        </w:rPr>
-      </w:pPr>
-      <w:r>
-        <w:rPr>
-          <w:rFonts w:ascii="Times New Roman" w:hAnsi="Times New Roman" w:cs="Times New Roman"/>
-          <w:sz w:val="24"/>
-          <w:szCs w:val="24"/>
-        </w:rPr>
-        <w:t xml:space="preserve">D. </w:t>
-      </w:r>
       <w:r>
         <w:rPr>
           <w:rFonts w:ascii="Times New Roman" w:hAnsi="Times New Roman" w:cs="Times New Roman"/>
@@ -2540,50 +2523,13 @@
         </w:rPr>
         <w:t>Image</w:t>
       </w:r>
-      <w:bookmarkStart w:id="0" w:name="_GoBack"/>
-      <w:bookmarkEnd w:id="0"/>
-    </w:p>
-    <w:p>
-      <w:pPr>
-        <w:rPr>
-          <w:rFonts w:ascii="Times New Roman" w:hAnsi="Times New Roman" w:cs="Times New Roman"/>
-          <w:sz w:val="24"/>
-          <w:szCs w:val="24"/>
-          <w:highlight w:val="yellow"/>
-        </w:rPr>
-      </w:pPr>
-      <w:r>
-        <w:rPr>
-          <w:rFonts w:ascii="Times New Roman" w:hAnsi="Times New Roman" w:cs="Times New Roman"/>
-          <w:sz w:val="24"/>
-          <w:szCs w:val="24"/>
-        </w:rPr>
-        <w:t>E.</w:t>
-      </w:r>
-      <w:r>
-        <w:rPr>
-          <w:rFonts w:ascii="Times New Roman" w:hAnsi="Times New Roman" w:cs="Times New Roman"/>
-          <w:sz w:val="24"/>
-          <w:szCs w:val="24"/>
-        </w:rPr>
-        <w:t xml:space="preserve"> </w:t>
-      </w:r>
-      <w:r>
-        <w:rPr>
-          <w:rFonts w:ascii="Times New Roman" w:hAnsi="Times New Roman" w:cs="Times New Roman"/>
-          <w:sz w:val="24"/>
-          <w:szCs w:val="24"/>
-        </w:rPr>
-        <w:t>Image</w:t>
-      </w:r>
-    </w:p>
-    <w:p>
-      <w:pPr>
-        <w:rPr>
-          <w:rFonts w:ascii="Times New Roman" w:hAnsi="Times New Roman" w:cs="Times New Roman"/>
-          <w:sz w:val="24"/>
-          <w:szCs w:val="24"/>
-          <w:highlight w:val="yellow"/>
+    </w:p>
+    <w:p>
+      <w:pPr>
+        <w:rPr>
+          <w:rFonts w:ascii="Times New Roman" w:hAnsi="Times New Roman" w:cs="Times New Roman"/>
+          <w:sz w:val="24"/>
+          <w:szCs w:val="24"/>
         </w:rPr>
       </w:pPr>
       <w:r>
@@ -2620,16 +2566,15 @@
           <w:sz w:val="24"/>
           <w:szCs w:val="24"/>
         </w:rPr>
-        <w:t xml:space="preserve">) coordinate plane below, the line through the points (-2,0) and (0,-4) is graphed. Which of the following values is the slope of any line that is in this plane and is perpendicular to the graphed line? </w:t>
-      </w:r>
-      <w:r>
-        <w:rPr>
-          <w:rFonts w:ascii="Times New Roman" w:hAnsi="Times New Roman" w:cs="Times New Roman"/>
-          <w:sz w:val="24"/>
-          <w:szCs w:val="24"/>
-          <w:highlight w:val="yellow"/>
-        </w:rPr>
-        <w:t>[PICTURE]</w:t>
+        <w:t>) coordinate plane below, the line through the points (-2,0) and (0,-4) is graphed. Which of the following values is the slope of any line that is in this plane and is per</w:t>
+      </w:r>
+      <w:r>
+        <w:rPr>
+          <w:rFonts w:ascii="Times New Roman" w:hAnsi="Times New Roman" w:cs="Times New Roman"/>
+          <w:sz w:val="24"/>
+          <w:szCs w:val="24"/>
+        </w:rPr>
+        <w:t>pendicular to the graphed line?</w:t>
       </w:r>
     </w:p>
     <w:p>

</xml_diff>